<commit_message>
added some papers in lit_review doc
</commit_message>
<xml_diff>
--- a/literature_review.docx
+++ b/literature_review.docx
@@ -1,6 +1,6 @@
 
 <file path=word/document.xml><?xml version="1.0" encoding="utf-8"?>
-<w:document xmlns:wpc="http://schemas.microsoft.com/office/word/2010/wordprocessingCanvas" xmlns:cx="http://schemas.microsoft.com/office/drawing/2014/chartex" xmlns:cx1="http://schemas.microsoft.com/office/drawing/2015/9/8/chartex" xmlns:cx2="http://schemas.microsoft.com/office/drawing/2015/10/21/chartex" xmlns:cx3="http://schemas.microsoft.com/office/drawing/2016/5/9/chartex" xmlns:cx4="http://schemas.microsoft.com/office/drawing/2016/5/10/chartex" xmlns:cx5="http://schemas.microsoft.com/office/drawing/2016/5/11/chartex" xmlns:cx6="http://schemas.microsoft.com/office/drawing/2016/5/12/chartex" xmlns:cx7="http://schemas.microsoft.com/office/drawing/2016/5/13/chartex" xmlns:cx8="http://schemas.microsoft.com/office/drawing/2016/5/14/chartex" xmlns:mc="http://schemas.openxmlformats.org/markup-compatibility/2006" xmlns:aink="http://schemas.microsoft.com/office/drawing/2016/ink" xmlns:am3d="http://schemas.microsoft.com/office/drawing/2017/model3d" xmlns:o="urn:schemas-microsoft-com:office:office" xmlns:oel="http://schemas.microsoft.com/office/2019/extlst" xmlns:r="http://schemas.openxmlformats.org/officeDocument/2006/relationships" xmlns:m="http://schemas.openxmlformats.org/officeDocument/2006/math" xmlns:v="urn:schemas-microsoft-com:vml" xmlns:wp14="http://schemas.microsoft.com/office/word/2010/wordprocessingDrawing" xmlns:wp="http://schemas.openxmlformats.org/drawingml/2006/wordprocessingDrawing" xmlns:w10="urn:schemas-microsoft-com:office:word" xmlns:w="http://schemas.openxmlformats.org/wordprocessingml/2006/main" xmlns:w14="http://schemas.microsoft.com/office/word/2010/wordml" xmlns:w15="http://schemas.microsoft.com/office/word/2012/wordml" xmlns:w16cex="http://schemas.microsoft.com/office/word/2018/wordml/cex" xmlns:w16cid="http://schemas.microsoft.com/office/word/2016/wordml/cid" xmlns:w16="http://schemas.microsoft.com/office/word/2018/wordml" xmlns:w16sdtdh="http://schemas.microsoft.com/office/word/2020/wordml/sdtdatahash" xmlns:w16se="http://schemas.microsoft.com/office/word/2015/wordml/symex" xmlns:wpg="http://schemas.microsoft.com/office/word/2010/wordprocessingGroup" xmlns:wpi="http://schemas.microsoft.com/office/word/2010/wordprocessingInk" xmlns:wne="http://schemas.microsoft.com/office/word/2006/wordml" xmlns:wps="http://schemas.microsoft.com/office/word/2010/wordprocessingShape" mc:Ignorable="w14 w15 w16se w16cid w16 w16cex w16sdtdh wp14">
+<w:document xmlns:wpc="http://schemas.microsoft.com/office/word/2010/wordprocessingCanvas" xmlns:cx="http://schemas.microsoft.com/office/drawing/2014/chartex" xmlns:cx1="http://schemas.microsoft.com/office/drawing/2015/9/8/chartex" xmlns:cx2="http://schemas.microsoft.com/office/drawing/2015/10/21/chartex" xmlns:cx3="http://schemas.microsoft.com/office/drawing/2016/5/9/chartex" xmlns:cx4="http://schemas.microsoft.com/office/drawing/2016/5/10/chartex" xmlns:cx5="http://schemas.microsoft.com/office/drawing/2016/5/11/chartex" xmlns:cx6="http://schemas.microsoft.com/office/drawing/2016/5/12/chartex" xmlns:cx7="http://schemas.microsoft.com/office/drawing/2016/5/13/chartex" xmlns:cx8="http://schemas.microsoft.com/office/drawing/2016/5/14/chartex" xmlns:mc="http://schemas.openxmlformats.org/markup-compatibility/2006" xmlns:aink="http://schemas.microsoft.com/office/drawing/2016/ink" xmlns:am3d="http://schemas.microsoft.com/office/drawing/2017/model3d" xmlns:o="urn:schemas-microsoft-com:office:office" xmlns:oel="http://schemas.microsoft.com/office/2019/extlst" xmlns:r="http://schemas.openxmlformats.org/officeDocument/2006/relationships" xmlns:m="http://schemas.openxmlformats.org/officeDocument/2006/math" xmlns:v="urn:schemas-microsoft-com:vml" xmlns:wp14="http://schemas.microsoft.com/office/word/2010/wordprocessingDrawing" xmlns:wp="http://schemas.openxmlformats.org/drawingml/2006/wordprocessingDrawing" xmlns:w10="urn:schemas-microsoft-com:office:word" xmlns:w="http://schemas.openxmlformats.org/wordprocessingml/2006/main" xmlns:w14="http://schemas.microsoft.com/office/word/2010/wordml" xmlns:w15="http://schemas.microsoft.com/office/word/2012/wordml" xmlns:w16cex="http://schemas.microsoft.com/office/word/2018/wordml/cex" xmlns:w16cid="http://schemas.microsoft.com/office/word/2016/wordml/cid" xmlns:w16="http://schemas.microsoft.com/office/word/2018/wordml" xmlns:w16du="http://schemas.microsoft.com/office/word/2023/wordml/word16du" xmlns:w16sdtdh="http://schemas.microsoft.com/office/word/2020/wordml/sdtdatahash" xmlns:w16se="http://schemas.microsoft.com/office/word/2015/wordml/symex" xmlns:wpg="http://schemas.microsoft.com/office/word/2010/wordprocessingGroup" xmlns:wpi="http://schemas.microsoft.com/office/word/2010/wordprocessingInk" xmlns:wne="http://schemas.microsoft.com/office/word/2006/wordml" xmlns:wps="http://schemas.microsoft.com/office/word/2010/wordprocessingShape" mc:Ignorable="w14 w15 w16se w16cid w16 w16cex w16sdtdh w16du wp14">
   <w:body>
     <w:p>
       <w:pPr>
@@ -12,6 +12,40 @@
         <w:rPr>
           <w:lang w:val="en-US"/>
         </w:rPr>
+        <w:t>(</w:t>
+      </w:r>
+      <w:proofErr w:type="gramStart"/>
+      <w:r>
+        <w:rPr>
+          <w:lang w:val="en-US"/>
+        </w:rPr>
+        <w:t>what</w:t>
+      </w:r>
+      <w:proofErr w:type="gramEnd"/>
+      <w:r>
+        <w:rPr>
+          <w:lang w:val="en-US"/>
+        </w:rPr>
+        <w:t xml:space="preserve"> citation format are we using? We are free to choose but need to pick one)</w:t>
+      </w:r>
+    </w:p>
+    <w:p>
+      <w:pPr>
+        <w:rPr>
+          <w:lang w:val="en-US"/>
+        </w:rPr>
+      </w:pPr>
+    </w:p>
+    <w:p>
+      <w:pPr>
+        <w:rPr>
+          <w:lang w:val="en-US"/>
+        </w:rPr>
+      </w:pPr>
+      <w:r>
+        <w:rPr>
+          <w:lang w:val="en-US"/>
+        </w:rPr>
         <w:t xml:space="preserve">Depth influences magnitudes: </w:t>
       </w:r>
     </w:p>
@@ -21,7 +55,7 @@
           <w:lang w:val="en-US"/>
         </w:rPr>
       </w:pPr>
-      <w:hyperlink r:id="rId4" w:history="1">
+      <w:hyperlink r:id="rId5" w:history="1">
         <w:r>
           <w:rPr>
             <w:rStyle w:val="Hyperlink"/>
@@ -30,6 +64,1617 @@
           <w:t>https://www.nature.com/articles/365045a0</w:t>
         </w:r>
       </w:hyperlink>
+    </w:p>
+    <w:p>
+      <w:pPr>
+        <w:rPr>
+          <w:lang w:val="en-US"/>
+        </w:rPr>
+      </w:pPr>
+    </w:p>
+    <w:p>
+      <w:pPr>
+        <w:rPr>
+          <w:lang w:val="en-US"/>
+        </w:rPr>
+      </w:pPr>
+    </w:p>
+    <w:p>
+      <w:pPr>
+        <w:rPr>
+          <w:lang w:val="en-US"/>
+        </w:rPr>
+      </w:pPr>
+      <w:r>
+        <w:rPr>
+          <w:lang w:val="en-US"/>
+        </w:rPr>
+        <w:t xml:space="preserve">citation for our </w:t>
+      </w:r>
+      <w:proofErr w:type="gramStart"/>
+      <w:r>
+        <w:rPr>
+          <w:lang w:val="en-US"/>
+        </w:rPr>
+        <w:t>datasets</w:t>
+      </w:r>
+      <w:r>
+        <w:rPr>
+          <w:lang w:val="en-US"/>
+        </w:rPr>
+        <w:t xml:space="preserve"> </w:t>
+      </w:r>
+      <w:r>
+        <w:rPr>
+          <w:lang w:val="en-US"/>
+        </w:rPr>
+        <w:t>:</w:t>
+      </w:r>
+      <w:proofErr w:type="gramEnd"/>
+    </w:p>
+    <w:p>
+      <w:pPr>
+        <w:numPr>
+          <w:ilvl w:val="0"/>
+          <w:numId w:val="2"/>
+        </w:numPr>
+      </w:pPr>
+      <w:proofErr w:type="spellStart"/>
+      <w:r>
+        <w:t>Waldhauser</w:t>
+      </w:r>
+      <w:proofErr w:type="spellEnd"/>
+      <w:r>
+        <w:t xml:space="preserve">, F. and D.P. Schaff, Large-scale relocation of two decades of Northern California seismicity using cross-correlation and double-difference methods, J. </w:t>
+      </w:r>
+      <w:proofErr w:type="spellStart"/>
+      <w:r>
+        <w:t>Geophys</w:t>
+      </w:r>
+      <w:proofErr w:type="spellEnd"/>
+      <w:r>
+        <w:t>. Res.,113, B08311, </w:t>
+      </w:r>
+      <w:hyperlink r:id="rId6" w:history="1">
+        <w:r>
+          <w:rPr>
+            <w:rStyle w:val="Hyperlink"/>
+          </w:rPr>
+          <w:t>doi:10.1029/2007JB005479, 2008</w:t>
+        </w:r>
+      </w:hyperlink>
+      <w:r>
+        <w:t>.</w:t>
+      </w:r>
+    </w:p>
+    <w:p>
+      <w:pPr>
+        <w:numPr>
+          <w:ilvl w:val="0"/>
+          <w:numId w:val="2"/>
+        </w:numPr>
+      </w:pPr>
+      <w:proofErr w:type="spellStart"/>
+      <w:r>
+        <w:t>Waldhauser</w:t>
+      </w:r>
+      <w:proofErr w:type="spellEnd"/>
+      <w:r>
+        <w:t>, F., Near-real-time double-difference event location using long-term seismic archives, with application to Northern California, Bull. Seism. Soc. Am., 99, 2736-2848, </w:t>
+      </w:r>
+      <w:hyperlink r:id="rId7" w:history="1">
+        <w:r>
+          <w:rPr>
+            <w:rStyle w:val="Hyperlink"/>
+          </w:rPr>
+          <w:t>doi:10.1785/0120080294, 2009</w:t>
+        </w:r>
+      </w:hyperlink>
+      <w:r>
+        <w:t>.</w:t>
+      </w:r>
+    </w:p>
+    <w:p/>
+    <w:p>
+      <w:r>
+        <w:t xml:space="preserve">Papers that </w:t>
+      </w:r>
+      <w:proofErr w:type="gramStart"/>
+      <w:r>
+        <w:t>uses</w:t>
+      </w:r>
+      <w:proofErr w:type="gramEnd"/>
+      <w:r>
+        <w:t xml:space="preserve"> our dataset:</w:t>
+      </w:r>
+    </w:p>
+    <w:p>
+      <w:pPr>
+        <w:pStyle w:val="ListParagraph"/>
+        <w:numPr>
+          <w:ilvl w:val="0"/>
+          <w:numId w:val="5"/>
+        </w:numPr>
+      </w:pPr>
+      <w:r>
+        <w:t xml:space="preserve">A Comparison of Bayesian Hierarchical Space-Time Models for Earthquake Data </w:t>
+      </w:r>
+      <w:r>
+        <w:t xml:space="preserve"> By </w:t>
+      </w:r>
+      <w:r>
+        <w:t xml:space="preserve">Bent NATVIG and </w:t>
+      </w:r>
+      <w:proofErr w:type="spellStart"/>
+      <w:r>
+        <w:t>Ingunn</w:t>
+      </w:r>
+      <w:proofErr w:type="spellEnd"/>
+      <w:r>
+        <w:t xml:space="preserve"> </w:t>
+      </w:r>
+      <w:proofErr w:type="spellStart"/>
+      <w:r>
+        <w:t>Fride</w:t>
+      </w:r>
+      <w:proofErr w:type="spellEnd"/>
+      <w:r>
+        <w:t xml:space="preserve"> TVETE</w:t>
+      </w:r>
+      <w:r>
+        <w:t xml:space="preserve">, </w:t>
+      </w:r>
+      <w:hyperlink r:id="rId8" w:history="1">
+        <w:r>
+          <w:rPr>
+            <w:rStyle w:val="Hyperlink"/>
+          </w:rPr>
+          <w:t>http://webdoc.sub.gwdg.de/ebook/serien/e/uio_statistical_rr/07-04.pdf</w:t>
+        </w:r>
+      </w:hyperlink>
+      <w:r>
+        <w:t xml:space="preserve"> </w:t>
+      </w:r>
+    </w:p>
+    <w:p>
+      <w:pPr>
+        <w:pStyle w:val="ListParagraph"/>
+        <w:numPr>
+          <w:ilvl w:val="1"/>
+          <w:numId w:val="5"/>
+        </w:numPr>
+        <w:rPr>
+          <w:u w:val="single"/>
+        </w:rPr>
+      </w:pPr>
+      <w:r>
+        <w:t>The focus of this paper is:</w:t>
+      </w:r>
+      <w:r>
+        <w:t xml:space="preserve"> how large </w:t>
+      </w:r>
+      <w:r>
+        <w:rPr>
+          <w:u w:val="single"/>
+        </w:rPr>
+        <w:t xml:space="preserve">the maximal earthquake for a given </w:t>
+      </w:r>
+      <w:proofErr w:type="gramStart"/>
+      <w:r>
+        <w:rPr>
+          <w:u w:val="single"/>
+        </w:rPr>
+        <w:t>time period</w:t>
+      </w:r>
+      <w:proofErr w:type="gramEnd"/>
+      <w:r>
+        <w:rPr>
+          <w:u w:val="single"/>
+        </w:rPr>
+        <w:t xml:space="preserve"> and grid cell goin</w:t>
+      </w:r>
+      <w:r>
+        <w:rPr>
+          <w:u w:val="single"/>
+        </w:rPr>
+        <w:t>g</w:t>
+      </w:r>
+    </w:p>
+    <w:p>
+      <w:pPr>
+        <w:pStyle w:val="ListParagraph"/>
+        <w:numPr>
+          <w:ilvl w:val="0"/>
+          <w:numId w:val="5"/>
+        </w:numPr>
+      </w:pPr>
+      <w:r>
+        <w:t>Gordon J. Ross; Bayesian Estimation of the ETAS Model for Earthquake Occurrences. </w:t>
+      </w:r>
+      <w:r>
+        <w:rPr>
+          <w:i/>
+          <w:iCs/>
+        </w:rPr>
+        <w:t>Bulletin of the Seismological Society of America</w:t>
+      </w:r>
+      <w:r>
+        <w:t> </w:t>
+      </w:r>
+      <w:proofErr w:type="gramStart"/>
+      <w:r>
+        <w:t>2021;;</w:t>
+      </w:r>
+      <w:proofErr w:type="gramEnd"/>
+      <w:r>
+        <w:t xml:space="preserve"> 111 (3): 1473–1480. </w:t>
+      </w:r>
+      <w:proofErr w:type="spellStart"/>
+      <w:r>
+        <w:t>doi</w:t>
+      </w:r>
+      <w:proofErr w:type="spellEnd"/>
+      <w:r>
+        <w:t>: </w:t>
+      </w:r>
+      <w:hyperlink r:id="rId9" w:tgtFrame="_blank" w:history="1">
+        <w:r>
+          <w:rPr>
+            <w:rStyle w:val="Hyperlink"/>
+          </w:rPr>
+          <w:t>https://doi.org/10.1785/0120200198</w:t>
+        </w:r>
+      </w:hyperlink>
+    </w:p>
+    <w:p>
+      <w:pPr>
+        <w:pStyle w:val="ListParagraph"/>
+        <w:numPr>
+          <w:ilvl w:val="1"/>
+          <w:numId w:val="5"/>
+        </w:numPr>
+      </w:pPr>
+      <w:r>
+        <w:t xml:space="preserve">This uses our </w:t>
+      </w:r>
+      <w:proofErr w:type="gramStart"/>
+      <w:r>
+        <w:t>dataset, and</w:t>
+      </w:r>
+      <w:proofErr w:type="gramEnd"/>
+      <w:r>
+        <w:t xml:space="preserve"> uses ETAS model to do prediction.</w:t>
+      </w:r>
+    </w:p>
+    <w:p>
+      <w:pPr>
+        <w:rPr>
+          <w:u w:val="single"/>
+        </w:rPr>
+      </w:pPr>
+    </w:p>
+    <w:p>
+      <w:pPr>
+        <w:rPr>
+          <w:u w:val="single"/>
+        </w:rPr>
+      </w:pPr>
+    </w:p>
+    <w:p/>
+    <w:p>
+      <w:r>
+        <w:t>Suggested ways for our modeling (for numbers of earthquake happening) (by month? We can also filter and focus on stronger earthquakes like M4.0+ instead of M3.0+)</w:t>
+      </w:r>
+    </w:p>
+    <w:p/>
+    <w:p>
+      <w:r>
+        <w:t>For the first two we can go with the easier theme</w:t>
+      </w:r>
+      <w:r>
+        <w:t xml:space="preserve">: comparing it with </w:t>
+      </w:r>
+      <w:r>
+        <w:t>frequentist</w:t>
+      </w:r>
+      <w:r>
+        <w:t xml:space="preserve"> </w:t>
+      </w:r>
+      <w:r>
+        <w:t xml:space="preserve">time-series </w:t>
+      </w:r>
+      <w:r>
+        <w:t>models</w:t>
+      </w:r>
+      <w:r>
+        <w:t>.</w:t>
+      </w:r>
+      <w:r>
+        <w:t xml:space="preserve"> We can say that since we are analyzing them in monthly basis, so we can try to treat the major earthquakes are the same as foreshock and aftershocks, and see what the results are, versus the ETAS model described below</w:t>
+      </w:r>
+    </w:p>
+    <w:p/>
+    <w:p>
+      <w:pPr>
+        <w:pStyle w:val="ListParagraph"/>
+        <w:numPr>
+          <w:ilvl w:val="0"/>
+          <w:numId w:val="3"/>
+        </w:numPr>
+      </w:pPr>
+      <w:proofErr w:type="gramStart"/>
+      <w:r>
+        <w:t>Log-random walk</w:t>
+      </w:r>
+      <w:proofErr w:type="gramEnd"/>
+      <w:r>
+        <w:t xml:space="preserve"> model</w:t>
+      </w:r>
+    </w:p>
+    <w:p>
+      <w:r>
+        <w:t>This approach acknowledges the temporal clustering and periods of quiescence characteristic of seismic activity.</w:t>
+      </w:r>
+    </w:p>
+    <w:p>
+      <w:r>
+        <w:t>Key points to support this basic modelling:</w:t>
+      </w:r>
+    </w:p>
+    <w:p>
+      <w:pPr>
+        <w:pStyle w:val="ListParagraph"/>
+        <w:numPr>
+          <w:ilvl w:val="0"/>
+          <w:numId w:val="4"/>
+        </w:numPr>
+      </w:pPr>
+      <w:r>
+        <w:t xml:space="preserve">Ensures positivity of the rate parameter </w:t>
+      </w:r>
+      <m:oMath>
+        <m:sSub>
+          <m:sSubPr>
+            <m:ctrlPr>
+              <w:rPr>
+                <w:rFonts w:ascii="Cambria Math" w:hAnsi="Cambria Math"/>
+                <w:i/>
+                <w:vertAlign w:val="subscript"/>
+              </w:rPr>
+            </m:ctrlPr>
+          </m:sSubPr>
+          <m:e>
+            <m:r>
+              <w:rPr>
+                <w:rFonts w:ascii="Cambria Math" w:hAnsi="Cambria Math"/>
+                <w:vertAlign w:val="subscript"/>
+              </w:rPr>
+              <m:t>λ</m:t>
+            </m:r>
+          </m:e>
+          <m:sub>
+            <m:r>
+              <w:rPr>
+                <w:rFonts w:ascii="Cambria Math" w:hAnsi="Cambria Math"/>
+                <w:vertAlign w:val="subscript"/>
+              </w:rPr>
+              <m:t>t</m:t>
+            </m:r>
+          </m:sub>
+        </m:sSub>
+      </m:oMath>
+    </w:p>
+    <w:p>
+      <w:pPr>
+        <w:pStyle w:val="ListParagraph"/>
+        <w:numPr>
+          <w:ilvl w:val="0"/>
+          <w:numId w:val="4"/>
+        </w:numPr>
+      </w:pPr>
+      <w:r>
+        <w:t>allows for smooth transitions between time periods</w:t>
+      </w:r>
+    </w:p>
+    <w:p>
+      <w:pPr>
+        <w:pStyle w:val="ListParagraph"/>
+        <w:numPr>
+          <w:ilvl w:val="0"/>
+          <w:numId w:val="4"/>
+        </w:numPr>
+      </w:pPr>
+      <w:r>
+        <w:t>captures both gradual shifts and more abrupt changes in seismicity rates</w:t>
+      </w:r>
+    </w:p>
+    <w:p>
+      <w:pPr>
+        <w:rPr>
+          <w:vertAlign w:val="subscript"/>
+        </w:rPr>
+      </w:pPr>
+      <m:oMathPara>
+        <m:oMath>
+          <m:sSub>
+            <m:sSubPr>
+              <m:ctrlPr>
+                <w:rPr>
+                  <w:rFonts w:ascii="Cambria Math" w:hAnsi="Cambria Math"/>
+                  <w:i/>
+                  <w:vertAlign w:val="subscript"/>
+                </w:rPr>
+              </m:ctrlPr>
+            </m:sSubPr>
+            <m:e>
+              <m:r>
+                <w:rPr>
+                  <w:rFonts w:ascii="Cambria Math" w:hAnsi="Cambria Math"/>
+                  <w:vertAlign w:val="subscript"/>
+                </w:rPr>
+                <m:t>y</m:t>
+              </m:r>
+            </m:e>
+            <m:sub>
+              <m:r>
+                <w:rPr>
+                  <w:rFonts w:ascii="Cambria Math" w:hAnsi="Cambria Math"/>
+                  <w:vertAlign w:val="subscript"/>
+                </w:rPr>
+                <m:t>t</m:t>
+              </m:r>
+            </m:sub>
+          </m:sSub>
+          <m:r>
+            <m:rPr>
+              <m:sty m:val="p"/>
+            </m:rPr>
+            <w:rPr>
+              <w:rFonts w:ascii="Cambria Math" w:hAnsi="Cambria Math"/>
+              <w:vertAlign w:val="subscript"/>
+            </w:rPr>
+            <m:t>∼</m:t>
+          </m:r>
+          <m:r>
+            <w:rPr>
+              <w:rFonts w:ascii="Cambria Math" w:hAnsi="Cambria Math"/>
+              <w:vertAlign w:val="subscript"/>
+            </w:rPr>
+            <m:t>Poisson</m:t>
+          </m:r>
+          <m:d>
+            <m:dPr>
+              <m:ctrlPr>
+                <w:rPr>
+                  <w:rFonts w:ascii="Cambria Math" w:hAnsi="Cambria Math"/>
+                  <w:i/>
+                  <w:vertAlign w:val="subscript"/>
+                </w:rPr>
+              </m:ctrlPr>
+            </m:dPr>
+            <m:e>
+              <m:sSub>
+                <m:sSubPr>
+                  <m:ctrlPr>
+                    <w:rPr>
+                      <w:rFonts w:ascii="Cambria Math" w:hAnsi="Cambria Math"/>
+                      <w:i/>
+                      <w:vertAlign w:val="subscript"/>
+                    </w:rPr>
+                  </m:ctrlPr>
+                </m:sSubPr>
+                <m:e>
+                  <m:r>
+                    <m:rPr>
+                      <m:sty m:val="p"/>
+                    </m:rPr>
+                    <w:rPr>
+                      <w:rFonts w:ascii="Cambria Math" w:hAnsi="Cambria Math"/>
+                      <w:vertAlign w:val="subscript"/>
+                    </w:rPr>
+                    <m:t>λ</m:t>
+                  </m:r>
+                </m:e>
+                <m:sub>
+                  <m:r>
+                    <w:rPr>
+                      <w:rFonts w:ascii="Cambria Math" w:hAnsi="Cambria Math"/>
+                      <w:vertAlign w:val="subscript"/>
+                    </w:rPr>
+                    <m:t>t</m:t>
+                  </m:r>
+                </m:sub>
+              </m:sSub>
+            </m:e>
+          </m:d>
+        </m:oMath>
+      </m:oMathPara>
+    </w:p>
+    <w:p>
+      <w:pPr>
+        <w:rPr>
+          <w:vertAlign w:val="subscript"/>
+        </w:rPr>
+      </w:pPr>
+      <m:oMathPara>
+        <m:oMath>
+          <m:func>
+            <m:funcPr>
+              <m:ctrlPr>
+                <w:rPr>
+                  <w:rFonts w:ascii="Cambria Math" w:hAnsi="Cambria Math"/>
+                  <w:vertAlign w:val="subscript"/>
+                </w:rPr>
+              </m:ctrlPr>
+            </m:funcPr>
+            <m:fName>
+              <m:r>
+                <m:rPr>
+                  <m:sty m:val="p"/>
+                </m:rPr>
+                <w:rPr>
+                  <w:rFonts w:ascii="Cambria Math" w:hAnsi="Cambria Math"/>
+                  <w:vertAlign w:val="subscript"/>
+                </w:rPr>
+                <m:t>log</m:t>
+              </m:r>
+              <m:ctrlPr>
+                <w:rPr>
+                  <w:rFonts w:ascii="Cambria Math" w:hAnsi="Cambria Math"/>
+                  <w:i/>
+                  <w:vertAlign w:val="subscript"/>
+                </w:rPr>
+              </m:ctrlPr>
+            </m:fName>
+            <m:e>
+              <m:sSub>
+                <m:sSubPr>
+                  <m:ctrlPr>
+                    <w:rPr>
+                      <w:rFonts w:ascii="Cambria Math" w:hAnsi="Cambria Math"/>
+                      <w:i/>
+                      <w:vertAlign w:val="subscript"/>
+                    </w:rPr>
+                  </m:ctrlPr>
+                </m:sSubPr>
+                <m:e>
+                  <m:r>
+                    <m:rPr>
+                      <m:sty m:val="p"/>
+                    </m:rPr>
+                    <w:rPr>
+                      <w:rFonts w:ascii="Cambria Math" w:hAnsi="Cambria Math"/>
+                      <w:vertAlign w:val="subscript"/>
+                    </w:rPr>
+                    <m:t>λ</m:t>
+                  </m:r>
+                  <m:ctrlPr>
+                    <w:rPr>
+                      <w:rFonts w:ascii="Cambria Math" w:hAnsi="Cambria Math"/>
+                      <w:vertAlign w:val="subscript"/>
+                    </w:rPr>
+                  </m:ctrlPr>
+                </m:e>
+                <m:sub>
+                  <m:r>
+                    <w:rPr>
+                      <w:rFonts w:ascii="Cambria Math" w:hAnsi="Cambria Math"/>
+                      <w:vertAlign w:val="subscript"/>
+                    </w:rPr>
+                    <m:t>t</m:t>
+                  </m:r>
+                </m:sub>
+              </m:sSub>
+            </m:e>
+          </m:func>
+          <m:r>
+            <w:rPr>
+              <w:rFonts w:ascii="Cambria Math" w:hAnsi="Cambria Math"/>
+              <w:vertAlign w:val="subscript"/>
+            </w:rPr>
+            <m:t>=</m:t>
+          </m:r>
+          <m:func>
+            <m:funcPr>
+              <m:ctrlPr>
+                <w:rPr>
+                  <w:rFonts w:ascii="Cambria Math" w:hAnsi="Cambria Math"/>
+                  <w:vertAlign w:val="subscript"/>
+                </w:rPr>
+              </m:ctrlPr>
+            </m:funcPr>
+            <m:fName>
+              <m:r>
+                <m:rPr>
+                  <m:sty m:val="p"/>
+                </m:rPr>
+                <w:rPr>
+                  <w:rFonts w:ascii="Cambria Math" w:hAnsi="Cambria Math"/>
+                  <w:vertAlign w:val="subscript"/>
+                </w:rPr>
+                <m:t>log</m:t>
+              </m:r>
+              <m:ctrlPr>
+                <w:rPr>
+                  <w:rFonts w:ascii="Cambria Math" w:hAnsi="Cambria Math"/>
+                  <w:i/>
+                  <w:vertAlign w:val="subscript"/>
+                </w:rPr>
+              </m:ctrlPr>
+            </m:fName>
+            <m:e>
+              <m:sSub>
+                <m:sSubPr>
+                  <m:ctrlPr>
+                    <w:rPr>
+                      <w:rFonts w:ascii="Cambria Math" w:hAnsi="Cambria Math"/>
+                      <w:i/>
+                      <w:vertAlign w:val="subscript"/>
+                    </w:rPr>
+                  </m:ctrlPr>
+                </m:sSubPr>
+                <m:e>
+                  <m:r>
+                    <m:rPr>
+                      <m:sty m:val="p"/>
+                    </m:rPr>
+                    <w:rPr>
+                      <w:rFonts w:ascii="Cambria Math" w:hAnsi="Cambria Math"/>
+                      <w:vertAlign w:val="subscript"/>
+                    </w:rPr>
+                    <m:t>λ</m:t>
+                  </m:r>
+                  <m:ctrlPr>
+                    <w:rPr>
+                      <w:rFonts w:ascii="Cambria Math" w:hAnsi="Cambria Math"/>
+                      <w:vertAlign w:val="subscript"/>
+                    </w:rPr>
+                  </m:ctrlPr>
+                </m:e>
+                <m:sub>
+                  <m:r>
+                    <w:rPr>
+                      <w:rFonts w:ascii="Cambria Math" w:hAnsi="Cambria Math"/>
+                      <w:vertAlign w:val="subscript"/>
+                    </w:rPr>
+                    <m:t>t-1</m:t>
+                  </m:r>
+                </m:sub>
+              </m:sSub>
+            </m:e>
+          </m:func>
+          <m:r>
+            <w:rPr>
+              <w:rFonts w:ascii="Cambria Math" w:hAnsi="Cambria Math"/>
+              <w:vertAlign w:val="subscript"/>
+            </w:rPr>
+            <m:t>+</m:t>
+          </m:r>
+          <m:sSub>
+            <m:sSubPr>
+              <m:ctrlPr>
+                <w:rPr>
+                  <w:rFonts w:ascii="Cambria Math" w:hAnsi="Cambria Math"/>
+                  <w:i/>
+                  <w:vertAlign w:val="subscript"/>
+                </w:rPr>
+              </m:ctrlPr>
+            </m:sSubPr>
+            <m:e>
+              <m:r>
+                <m:rPr>
+                  <m:sty m:val="p"/>
+                </m:rPr>
+                <w:rPr>
+                  <w:rFonts w:ascii="Cambria Math" w:hAnsi="Cambria Math"/>
+                  <w:vertAlign w:val="subscript"/>
+                </w:rPr>
+                <m:t>ϵ</m:t>
+              </m:r>
+            </m:e>
+            <m:sub>
+              <m:r>
+                <w:rPr>
+                  <w:rFonts w:ascii="Cambria Math" w:hAnsi="Cambria Math"/>
+                  <w:vertAlign w:val="subscript"/>
+                </w:rPr>
+                <m:t>t</m:t>
+              </m:r>
+            </m:sub>
+          </m:sSub>
+          <m:r>
+            <w:rPr>
+              <w:rFonts w:ascii="Cambria Math" w:hAnsi="Cambria Math"/>
+              <w:vertAlign w:val="subscript"/>
+            </w:rPr>
+            <m:t>,</m:t>
+          </m:r>
+          <m:sSub>
+            <m:sSubPr>
+              <m:ctrlPr>
+                <w:rPr>
+                  <w:rFonts w:ascii="Cambria Math" w:hAnsi="Cambria Math"/>
+                  <w:i/>
+                  <w:vertAlign w:val="subscript"/>
+                </w:rPr>
+              </m:ctrlPr>
+            </m:sSubPr>
+            <m:e>
+              <m:r>
+                <m:rPr>
+                  <m:sty m:val="p"/>
+                </m:rPr>
+                <w:rPr>
+                  <w:rFonts w:ascii="Cambria Math" w:hAnsi="Cambria Math"/>
+                  <w:vertAlign w:val="subscript"/>
+                </w:rPr>
+                <m:t>ϵ</m:t>
+              </m:r>
+            </m:e>
+            <m:sub>
+              <m:r>
+                <w:rPr>
+                  <w:rFonts w:ascii="Cambria Math" w:hAnsi="Cambria Math"/>
+                  <w:vertAlign w:val="subscript"/>
+                </w:rPr>
+                <m:t>t</m:t>
+              </m:r>
+            </m:sub>
+          </m:sSub>
+          <m:r>
+            <m:rPr>
+              <m:sty m:val="p"/>
+            </m:rPr>
+            <w:rPr>
+              <w:rFonts w:ascii="Cambria Math" w:hAnsi="Cambria Math"/>
+              <w:vertAlign w:val="subscript"/>
+            </w:rPr>
+            <m:t>∼</m:t>
+          </m:r>
+          <m:r>
+            <w:rPr>
+              <w:rFonts w:ascii="Cambria Math" w:hAnsi="Cambria Math"/>
+              <w:vertAlign w:val="subscript"/>
+            </w:rPr>
+            <m:t>N</m:t>
+          </m:r>
+          <m:d>
+            <m:dPr>
+              <m:ctrlPr>
+                <w:rPr>
+                  <w:rFonts w:ascii="Cambria Math" w:hAnsi="Cambria Math"/>
+                  <w:i/>
+                  <w:vertAlign w:val="subscript"/>
+                </w:rPr>
+              </m:ctrlPr>
+            </m:dPr>
+            <m:e>
+              <m:r>
+                <w:rPr>
+                  <w:rFonts w:ascii="Cambria Math" w:hAnsi="Cambria Math"/>
+                  <w:vertAlign w:val="subscript"/>
+                </w:rPr>
+                <m:t>0,</m:t>
+              </m:r>
+              <m:sSup>
+                <m:sSupPr>
+                  <m:ctrlPr>
+                    <w:rPr>
+                      <w:rFonts w:ascii="Cambria Math" w:hAnsi="Cambria Math"/>
+                      <w:i/>
+                      <w:vertAlign w:val="subscript"/>
+                    </w:rPr>
+                  </m:ctrlPr>
+                </m:sSupPr>
+                <m:e>
+                  <m:r>
+                    <m:rPr>
+                      <m:sty m:val="p"/>
+                    </m:rPr>
+                    <w:rPr>
+                      <w:rFonts w:ascii="Cambria Math" w:hAnsi="Cambria Math"/>
+                      <w:vertAlign w:val="subscript"/>
+                    </w:rPr>
+                    <m:t>σ</m:t>
+                  </m:r>
+                </m:e>
+                <m:sup>
+                  <m:r>
+                    <w:rPr>
+                      <w:rFonts w:ascii="Cambria Math" w:hAnsi="Cambria Math"/>
+                      <w:vertAlign w:val="subscript"/>
+                    </w:rPr>
+                    <m:t>2</m:t>
+                  </m:r>
+                </m:sup>
+              </m:sSup>
+            </m:e>
+          </m:d>
+        </m:oMath>
+      </m:oMathPara>
+    </w:p>
+    <w:p>
+      <w:pPr>
+        <w:rPr>
+          <w:vertAlign w:val="subscript"/>
+        </w:rPr>
+      </w:pPr>
+    </w:p>
+    <w:p>
+      <w:pPr>
+        <w:rPr>
+          <w:lang w:val="en-US"/>
+        </w:rPr>
+      </w:pPr>
+    </w:p>
+    <w:p>
+      <w:pPr>
+        <w:pStyle w:val="ListParagraph"/>
+        <w:numPr>
+          <w:ilvl w:val="0"/>
+          <w:numId w:val="3"/>
+        </w:numPr>
+        <w:rPr>
+          <w:lang w:val="en-US"/>
+        </w:rPr>
+      </w:pPr>
+      <w:r>
+        <w:rPr>
+          <w:lang w:val="en-US"/>
+        </w:rPr>
+        <w:t>Hierarchical Model (spatial modeling</w:t>
+      </w:r>
+      <w:r>
+        <w:rPr>
+          <w:lang w:val="en-US"/>
+        </w:rPr>
+        <w:t>)</w:t>
+      </w:r>
+    </w:p>
+    <w:p>
+      <w:pPr>
+        <w:rPr>
+          <w:vertAlign w:val="subscript"/>
+        </w:rPr>
+      </w:pPr>
+      <m:oMathPara>
+        <m:oMath>
+          <m:sSub>
+            <m:sSubPr>
+              <m:ctrlPr>
+                <w:rPr>
+                  <w:rFonts w:ascii="Cambria Math" w:hAnsi="Cambria Math"/>
+                  <w:i/>
+                  <w:vertAlign w:val="subscript"/>
+                </w:rPr>
+              </m:ctrlPr>
+            </m:sSubPr>
+            <m:e>
+              <m:r>
+                <w:rPr>
+                  <w:rFonts w:ascii="Cambria Math" w:hAnsi="Cambria Math"/>
+                  <w:vertAlign w:val="subscript"/>
+                </w:rPr>
+                <m:t>y</m:t>
+              </m:r>
+            </m:e>
+            <m:sub>
+              <m:r>
+                <w:rPr>
+                  <w:rFonts w:ascii="Cambria Math" w:hAnsi="Cambria Math"/>
+                  <w:vertAlign w:val="subscript"/>
+                </w:rPr>
+                <m:t>i,</m:t>
+              </m:r>
+              <m:r>
+                <w:rPr>
+                  <w:rFonts w:ascii="Cambria Math" w:hAnsi="Cambria Math"/>
+                  <w:vertAlign w:val="subscript"/>
+                </w:rPr>
+                <m:t>t</m:t>
+              </m:r>
+            </m:sub>
+          </m:sSub>
+          <m:r>
+            <m:rPr>
+              <m:sty m:val="p"/>
+            </m:rPr>
+            <w:rPr>
+              <w:rFonts w:ascii="Cambria Math" w:hAnsi="Cambria Math"/>
+              <w:vertAlign w:val="subscript"/>
+            </w:rPr>
+            <m:t>∼</m:t>
+          </m:r>
+          <m:r>
+            <w:rPr>
+              <w:rFonts w:ascii="Cambria Math" w:hAnsi="Cambria Math"/>
+              <w:vertAlign w:val="subscript"/>
+            </w:rPr>
+            <m:t>Poisson</m:t>
+          </m:r>
+          <m:d>
+            <m:dPr>
+              <m:ctrlPr>
+                <w:rPr>
+                  <w:rFonts w:ascii="Cambria Math" w:hAnsi="Cambria Math"/>
+                  <w:i/>
+                  <w:vertAlign w:val="subscript"/>
+                </w:rPr>
+              </m:ctrlPr>
+            </m:dPr>
+            <m:e>
+              <m:sSub>
+                <m:sSubPr>
+                  <m:ctrlPr>
+                    <w:rPr>
+                      <w:rFonts w:ascii="Cambria Math" w:hAnsi="Cambria Math"/>
+                      <w:i/>
+                      <w:vertAlign w:val="subscript"/>
+                    </w:rPr>
+                  </m:ctrlPr>
+                </m:sSubPr>
+                <m:e>
+                  <m:r>
+                    <w:rPr>
+                      <w:rFonts w:ascii="Cambria Math" w:hAnsi="Cambria Math"/>
+                      <w:vertAlign w:val="subscript"/>
+                    </w:rPr>
+                    <m:t>λ</m:t>
+                  </m:r>
+                </m:e>
+                <m:sub>
+                  <m:r>
+                    <w:rPr>
+                      <w:rFonts w:ascii="Cambria Math" w:hAnsi="Cambria Math"/>
+                      <w:vertAlign w:val="subscript"/>
+                    </w:rPr>
+                    <m:t>i,</m:t>
+                  </m:r>
+                  <m:r>
+                    <w:rPr>
+                      <w:rFonts w:ascii="Cambria Math" w:hAnsi="Cambria Math"/>
+                      <w:vertAlign w:val="subscript"/>
+                    </w:rPr>
+                    <m:t>t</m:t>
+                  </m:r>
+                </m:sub>
+              </m:sSub>
+            </m:e>
+          </m:d>
+          <m:r>
+            <w:rPr>
+              <w:rFonts w:ascii="Cambria Math" w:hAnsi="Cambria Math"/>
+              <w:vertAlign w:val="subscript"/>
+            </w:rPr>
+            <m:t>, for region i at time t</m:t>
+          </m:r>
+        </m:oMath>
+      </m:oMathPara>
+    </w:p>
+    <w:p>
+      <w:pPr>
+        <w:rPr>
+          <w:vertAlign w:val="subscript"/>
+        </w:rPr>
+      </w:pPr>
+      <m:oMathPara>
+        <m:oMath>
+          <m:func>
+            <m:funcPr>
+              <m:ctrlPr>
+                <w:rPr>
+                  <w:rFonts w:ascii="Cambria Math" w:hAnsi="Cambria Math"/>
+                  <w:vertAlign w:val="subscript"/>
+                </w:rPr>
+              </m:ctrlPr>
+            </m:funcPr>
+            <m:fName>
+              <m:r>
+                <m:rPr>
+                  <m:sty m:val="p"/>
+                </m:rPr>
+                <w:rPr>
+                  <w:rFonts w:ascii="Cambria Math" w:hAnsi="Cambria Math"/>
+                  <w:vertAlign w:val="subscript"/>
+                </w:rPr>
+                <m:t>log</m:t>
+              </m:r>
+              <m:ctrlPr>
+                <w:rPr>
+                  <w:rFonts w:ascii="Cambria Math" w:hAnsi="Cambria Math"/>
+                  <w:i/>
+                  <w:vertAlign w:val="subscript"/>
+                </w:rPr>
+              </m:ctrlPr>
+            </m:fName>
+            <m:e>
+              <m:sSub>
+                <m:sSubPr>
+                  <m:ctrlPr>
+                    <w:rPr>
+                      <w:rFonts w:ascii="Cambria Math" w:hAnsi="Cambria Math"/>
+                      <w:i/>
+                      <w:vertAlign w:val="subscript"/>
+                    </w:rPr>
+                  </m:ctrlPr>
+                </m:sSubPr>
+                <m:e>
+                  <m:r>
+                    <w:rPr>
+                      <w:rFonts w:ascii="Cambria Math" w:hAnsi="Cambria Math"/>
+                      <w:vertAlign w:val="subscript"/>
+                    </w:rPr>
+                    <m:t>λ</m:t>
+                  </m:r>
+                  <m:ctrlPr>
+                    <w:rPr>
+                      <w:rFonts w:ascii="Cambria Math" w:hAnsi="Cambria Math"/>
+                      <w:vertAlign w:val="subscript"/>
+                    </w:rPr>
+                  </m:ctrlPr>
+                </m:e>
+                <m:sub>
+                  <m:r>
+                    <w:rPr>
+                      <w:rFonts w:ascii="Cambria Math" w:hAnsi="Cambria Math"/>
+                      <w:vertAlign w:val="subscript"/>
+                    </w:rPr>
+                    <m:t>i,</m:t>
+                  </m:r>
+                  <m:r>
+                    <w:rPr>
+                      <w:rFonts w:ascii="Cambria Math" w:hAnsi="Cambria Math"/>
+                      <w:vertAlign w:val="subscript"/>
+                    </w:rPr>
+                    <m:t>t</m:t>
+                  </m:r>
+                </m:sub>
+              </m:sSub>
+            </m:e>
+          </m:func>
+          <m:r>
+            <w:rPr>
+              <w:rFonts w:ascii="Cambria Math" w:hAnsi="Cambria Math"/>
+              <w:vertAlign w:val="subscript"/>
+            </w:rPr>
+            <m:t>=</m:t>
+          </m:r>
+          <m:func>
+            <m:funcPr>
+              <m:ctrlPr>
+                <w:rPr>
+                  <w:rFonts w:ascii="Cambria Math" w:hAnsi="Cambria Math"/>
+                  <w:vertAlign w:val="subscript"/>
+                </w:rPr>
+              </m:ctrlPr>
+            </m:funcPr>
+            <m:fName>
+              <m:r>
+                <m:rPr>
+                  <m:sty m:val="p"/>
+                </m:rPr>
+                <w:rPr>
+                  <w:rFonts w:ascii="Cambria Math" w:hAnsi="Cambria Math"/>
+                  <w:vertAlign w:val="subscript"/>
+                </w:rPr>
+                <m:t>log</m:t>
+              </m:r>
+              <m:ctrlPr>
+                <w:rPr>
+                  <w:rFonts w:ascii="Cambria Math" w:hAnsi="Cambria Math"/>
+                  <w:i/>
+                  <w:vertAlign w:val="subscript"/>
+                </w:rPr>
+              </m:ctrlPr>
+            </m:fName>
+            <m:e>
+              <m:sSub>
+                <m:sSubPr>
+                  <m:ctrlPr>
+                    <w:rPr>
+                      <w:rFonts w:ascii="Cambria Math" w:hAnsi="Cambria Math"/>
+                      <w:i/>
+                      <w:vertAlign w:val="subscript"/>
+                    </w:rPr>
+                  </m:ctrlPr>
+                </m:sSubPr>
+                <m:e>
+                  <m:r>
+                    <w:rPr>
+                      <w:rFonts w:ascii="Cambria Math" w:hAnsi="Cambria Math"/>
+                      <w:vertAlign w:val="subscript"/>
+                    </w:rPr>
+                    <m:t>λ</m:t>
+                  </m:r>
+                  <m:ctrlPr>
+                    <w:rPr>
+                      <w:rFonts w:ascii="Cambria Math" w:hAnsi="Cambria Math"/>
+                      <w:vertAlign w:val="subscript"/>
+                    </w:rPr>
+                  </m:ctrlPr>
+                </m:e>
+                <m:sub>
+                  <m:r>
+                    <w:rPr>
+                      <w:rFonts w:ascii="Cambria Math" w:hAnsi="Cambria Math"/>
+                      <w:vertAlign w:val="subscript"/>
+                    </w:rPr>
+                    <m:t>i,</m:t>
+                  </m:r>
+                  <m:r>
+                    <w:rPr>
+                      <w:rFonts w:ascii="Cambria Math" w:hAnsi="Cambria Math"/>
+                      <w:vertAlign w:val="subscript"/>
+                    </w:rPr>
+                    <m:t>t-1</m:t>
+                  </m:r>
+                </m:sub>
+              </m:sSub>
+            </m:e>
+          </m:func>
+          <m:r>
+            <w:rPr>
+              <w:rFonts w:ascii="Cambria Math" w:hAnsi="Cambria Math"/>
+              <w:vertAlign w:val="subscript"/>
+            </w:rPr>
+            <m:t>+</m:t>
+          </m:r>
+          <m:sSub>
+            <m:sSubPr>
+              <m:ctrlPr>
+                <w:rPr>
+                  <w:rFonts w:ascii="Cambria Math" w:hAnsi="Cambria Math"/>
+                  <w:i/>
+                  <w:vertAlign w:val="subscript"/>
+                </w:rPr>
+              </m:ctrlPr>
+            </m:sSubPr>
+            <m:e>
+              <m:r>
+                <w:rPr>
+                  <w:rFonts w:ascii="Cambria Math" w:hAnsi="Cambria Math"/>
+                  <w:vertAlign w:val="subscript"/>
+                </w:rPr>
+                <m:t>ϵ</m:t>
+              </m:r>
+            </m:e>
+            <m:sub>
+              <m:r>
+                <w:rPr>
+                  <w:rFonts w:ascii="Cambria Math" w:hAnsi="Cambria Math"/>
+                  <w:vertAlign w:val="subscript"/>
+                </w:rPr>
+                <m:t>i,</m:t>
+              </m:r>
+              <m:r>
+                <w:rPr>
+                  <w:rFonts w:ascii="Cambria Math" w:hAnsi="Cambria Math"/>
+                  <w:vertAlign w:val="subscript"/>
+                </w:rPr>
+                <m:t>t</m:t>
+              </m:r>
+            </m:sub>
+          </m:sSub>
+        </m:oMath>
+      </m:oMathPara>
+    </w:p>
+    <w:p>
+      <w:pPr>
+        <w:rPr>
+          <w:vertAlign w:val="subscript"/>
+        </w:rPr>
+      </w:pPr>
+      <m:oMathPara>
+        <m:oMath>
+          <m:sSub>
+            <m:sSubPr>
+              <m:ctrlPr>
+                <w:rPr>
+                  <w:rFonts w:ascii="Cambria Math" w:hAnsi="Cambria Math"/>
+                  <w:i/>
+                  <w:vertAlign w:val="subscript"/>
+                </w:rPr>
+              </m:ctrlPr>
+            </m:sSubPr>
+            <m:e>
+              <m:r>
+                <w:rPr>
+                  <w:rFonts w:ascii="Cambria Math" w:hAnsi="Cambria Math"/>
+                  <w:vertAlign w:val="subscript"/>
+                </w:rPr>
+                <m:t>ϵ</m:t>
+              </m:r>
+              <m:ctrlPr>
+                <w:rPr>
+                  <w:rFonts w:ascii="Cambria Math" w:hAnsi="Cambria Math"/>
+                  <w:i/>
+                  <w:iCs/>
+                  <w:vertAlign w:val="subscript"/>
+                </w:rPr>
+              </m:ctrlPr>
+            </m:e>
+            <m:sub>
+              <m:r>
+                <w:rPr>
+                  <w:rFonts w:ascii="Cambria Math" w:hAnsi="Cambria Math"/>
+                  <w:vertAlign w:val="subscript"/>
+                </w:rPr>
+                <m:t>i,</m:t>
+              </m:r>
+              <m:r>
+                <w:rPr>
+                  <w:rFonts w:ascii="Cambria Math" w:hAnsi="Cambria Math"/>
+                  <w:vertAlign w:val="subscript"/>
+                </w:rPr>
+                <m:t>t</m:t>
+              </m:r>
+            </m:sub>
+          </m:sSub>
+          <m:r>
+            <m:rPr>
+              <m:sty m:val="p"/>
+            </m:rPr>
+            <w:rPr>
+              <w:rFonts w:ascii="Cambria Math" w:hAnsi="Cambria Math"/>
+              <w:vertAlign w:val="subscript"/>
+            </w:rPr>
+            <m:t>∼</m:t>
+          </m:r>
+          <m:r>
+            <w:rPr>
+              <w:rFonts w:ascii="Cambria Math" w:hAnsi="Cambria Math"/>
+              <w:vertAlign w:val="subscript"/>
+            </w:rPr>
+            <m:t>N</m:t>
+          </m:r>
+          <m:d>
+            <m:dPr>
+              <m:ctrlPr>
+                <w:rPr>
+                  <w:rFonts w:ascii="Cambria Math" w:hAnsi="Cambria Math"/>
+                  <w:i/>
+                  <w:vertAlign w:val="subscript"/>
+                </w:rPr>
+              </m:ctrlPr>
+            </m:dPr>
+            <m:e>
+              <m:sSub>
+                <m:sSubPr>
+                  <m:ctrlPr>
+                    <w:rPr>
+                      <w:rFonts w:ascii="Cambria Math" w:hAnsi="Cambria Math"/>
+                      <w:i/>
+                      <w:vertAlign w:val="subscript"/>
+                    </w:rPr>
+                  </m:ctrlPr>
+                </m:sSubPr>
+                <m:e>
+                  <m:r>
+                    <m:rPr>
+                      <m:sty m:val="p"/>
+                    </m:rPr>
+                    <w:rPr>
+                      <w:rFonts w:ascii="Cambria Math" w:hAnsi="Cambria Math"/>
+                      <w:vertAlign w:val="subscript"/>
+                    </w:rPr>
+                    <m:t>μ</m:t>
+                  </m:r>
+                  <m:ctrlPr>
+                    <w:rPr>
+                      <w:rFonts w:ascii="Cambria Math" w:hAnsi="Cambria Math"/>
+                      <w:vertAlign w:val="subscript"/>
+                    </w:rPr>
+                  </m:ctrlPr>
+                </m:e>
+                <m:sub>
+                  <m:r>
+                    <m:rPr>
+                      <m:sty m:val="p"/>
+                    </m:rPr>
+                    <w:rPr>
+                      <w:rFonts w:ascii="Cambria Math" w:hAnsi="Cambria Math"/>
+                      <w:vertAlign w:val="subscript"/>
+                    </w:rPr>
+                    <m:t>ϵ</m:t>
+                  </m:r>
+                </m:sub>
+              </m:sSub>
+              <m:r>
+                <w:rPr>
+                  <w:rFonts w:ascii="Cambria Math" w:hAnsi="Cambria Math"/>
+                  <w:vertAlign w:val="subscript"/>
+                </w:rPr>
+                <m:t>,</m:t>
+              </m:r>
+              <m:sSubSup>
+                <m:sSubSupPr>
+                  <m:ctrlPr>
+                    <w:rPr>
+                      <w:rFonts w:ascii="Cambria Math" w:hAnsi="Cambria Math"/>
+                      <w:i/>
+                      <w:vertAlign w:val="subscript"/>
+                    </w:rPr>
+                  </m:ctrlPr>
+                </m:sSubSupPr>
+                <m:e>
+                  <m:r>
+                    <w:rPr>
+                      <w:rFonts w:ascii="Cambria Math" w:hAnsi="Cambria Math"/>
+                      <w:vertAlign w:val="subscript"/>
+                    </w:rPr>
+                    <m:t>σ</m:t>
+                  </m:r>
+                  <m:ctrlPr>
+                    <w:rPr>
+                      <w:rFonts w:ascii="Cambria Math" w:hAnsi="Cambria Math"/>
+                      <w:i/>
+                      <w:iCs/>
+                      <w:vertAlign w:val="subscript"/>
+                    </w:rPr>
+                  </m:ctrlPr>
+                </m:e>
+                <m:sub>
+                  <m:r>
+                    <m:rPr>
+                      <m:sty m:val="p"/>
+                    </m:rPr>
+                    <w:rPr>
+                      <w:rFonts w:ascii="Cambria Math" w:hAnsi="Cambria Math"/>
+                      <w:vertAlign w:val="subscript"/>
+                    </w:rPr>
+                    <m:t>ϵ</m:t>
+                  </m:r>
+                </m:sub>
+                <m:sup>
+                  <m:r>
+                    <w:rPr>
+                      <w:rFonts w:ascii="Cambria Math" w:hAnsi="Cambria Math"/>
+                      <w:vertAlign w:val="subscript"/>
+                    </w:rPr>
+                    <m:t>2</m:t>
+                  </m:r>
+                </m:sup>
+              </m:sSubSup>
+            </m:e>
+          </m:d>
+        </m:oMath>
+      </m:oMathPara>
+    </w:p>
+    <w:p>
+      <w:r>
+        <w:t xml:space="preserve">Then place prior on hyperparameters </w:t>
+      </w:r>
+      <m:oMath>
+        <m:sSub>
+          <m:sSubPr>
+            <m:ctrlPr>
+              <w:rPr>
+                <w:rFonts w:ascii="Cambria Math" w:hAnsi="Cambria Math"/>
+                <w:i/>
+                <w:vertAlign w:val="subscript"/>
+              </w:rPr>
+            </m:ctrlPr>
+          </m:sSubPr>
+          <m:e>
+            <m:r>
+              <w:rPr>
+                <w:rFonts w:ascii="Cambria Math" w:hAnsi="Cambria Math"/>
+                <w:vertAlign w:val="subscript"/>
+              </w:rPr>
+              <m:t>μ</m:t>
+            </m:r>
+            <m:ctrlPr>
+              <w:rPr>
+                <w:rFonts w:ascii="Cambria Math" w:hAnsi="Cambria Math"/>
+                <w:vertAlign w:val="subscript"/>
+              </w:rPr>
+            </m:ctrlPr>
+          </m:e>
+          <m:sub>
+            <m:r>
+              <w:rPr>
+                <w:rFonts w:ascii="Cambria Math" w:hAnsi="Cambria Math"/>
+                <w:vertAlign w:val="subscript"/>
+              </w:rPr>
+              <m:t>ϵ</m:t>
+            </m:r>
+          </m:sub>
+        </m:sSub>
+        <m:r>
+          <w:rPr>
+            <w:rFonts w:ascii="Cambria Math" w:hAnsi="Cambria Math"/>
+            <w:vertAlign w:val="subscript"/>
+          </w:rPr>
+          <m:t>,</m:t>
+        </m:r>
+        <m:sSubSup>
+          <m:sSubSupPr>
+            <m:ctrlPr>
+              <w:rPr>
+                <w:rFonts w:ascii="Cambria Math" w:hAnsi="Cambria Math"/>
+                <w:i/>
+                <w:vertAlign w:val="subscript"/>
+              </w:rPr>
+            </m:ctrlPr>
+          </m:sSubSupPr>
+          <m:e>
+            <m:r>
+              <w:rPr>
+                <w:rFonts w:ascii="Cambria Math" w:hAnsi="Cambria Math"/>
+                <w:vertAlign w:val="subscript"/>
+              </w:rPr>
+              <m:t>σ</m:t>
+            </m:r>
+            <m:ctrlPr>
+              <w:rPr>
+                <w:rFonts w:ascii="Cambria Math" w:hAnsi="Cambria Math"/>
+                <w:i/>
+                <w:iCs/>
+                <w:vertAlign w:val="subscript"/>
+              </w:rPr>
+            </m:ctrlPr>
+          </m:e>
+          <m:sub>
+            <m:r>
+              <w:rPr>
+                <w:rFonts w:ascii="Cambria Math" w:hAnsi="Cambria Math"/>
+                <w:vertAlign w:val="subscript"/>
+              </w:rPr>
+              <m:t>ϵ</m:t>
+            </m:r>
+          </m:sub>
+          <m:sup>
+            <m:r>
+              <w:rPr>
+                <w:rFonts w:ascii="Cambria Math" w:hAnsi="Cambria Math"/>
+                <w:vertAlign w:val="subscript"/>
+              </w:rPr>
+              <m:t>2</m:t>
+            </m:r>
+          </m:sup>
+        </m:sSubSup>
+      </m:oMath>
+    </w:p>
+    <w:p>
+      <w:pPr>
+        <w:rPr>
+          <w:vertAlign w:val="subscript"/>
+        </w:rPr>
+      </w:pPr>
+    </w:p>
+    <w:p>
+      <w:pPr>
+        <w:pStyle w:val="ListParagraph"/>
+        <w:numPr>
+          <w:ilvl w:val="0"/>
+          <w:numId w:val="3"/>
+        </w:numPr>
+      </w:pPr>
+      <w:r>
+        <w:t>ETAS model (done by several papers already and very difficult, also most of them used our dataset. It considers a large earthquake (an independent Poisson process), and aftershocks it excites (another Poisson process))</w:t>
+      </w:r>
+    </w:p>
+    <w:p/>
+    <w:p>
+      <w:pPr>
+        <w:pStyle w:val="ListParagraph"/>
+        <w:numPr>
+          <w:ilvl w:val="0"/>
+          <w:numId w:val="4"/>
+        </w:numPr>
+      </w:pPr>
+      <w:r>
+        <w:t xml:space="preserve">Ogata, </w:t>
+      </w:r>
+      <w:proofErr w:type="spellStart"/>
+      <w:r>
+        <w:t>Yosihiko</w:t>
+      </w:r>
+      <w:proofErr w:type="spellEnd"/>
+      <w:r>
+        <w:t>. "Statistical models for earthquake occurrences and residual analysis for point processes." </w:t>
+      </w:r>
+      <w:r>
+        <w:rPr>
+          <w:i/>
+          <w:iCs/>
+        </w:rPr>
+        <w:t>Journal of the American Statistical association</w:t>
+      </w:r>
+      <w:r>
+        <w:t> 83.401 (1988): 9-27.</w:t>
+      </w:r>
+    </w:p>
+    <w:p>
+      <w:pPr>
+        <w:pStyle w:val="ListParagraph"/>
+        <w:numPr>
+          <w:ilvl w:val="1"/>
+          <w:numId w:val="4"/>
+        </w:numPr>
+      </w:pPr>
+      <w:r>
+        <w:t>This describes the ETAS model</w:t>
+      </w:r>
+    </w:p>
+    <w:p>
+      <w:pPr>
+        <w:pStyle w:val="ListParagraph"/>
+        <w:numPr>
+          <w:ilvl w:val="0"/>
+          <w:numId w:val="4"/>
+        </w:numPr>
+      </w:pPr>
+      <w:r>
+        <w:t>Gordon J. Ross; Bayesian Estimation of the ETAS Model for Earthquake Occurrences. </w:t>
+      </w:r>
+      <w:r>
+        <w:rPr>
+          <w:i/>
+          <w:iCs/>
+        </w:rPr>
+        <w:t>Bulletin of the Seismological Society of America</w:t>
+      </w:r>
+      <w:r>
+        <w:t> </w:t>
+      </w:r>
+      <w:proofErr w:type="gramStart"/>
+      <w:r>
+        <w:t>2021;;</w:t>
+      </w:r>
+      <w:proofErr w:type="gramEnd"/>
+      <w:r>
+        <w:t xml:space="preserve"> 111 (3): 1473–1480. </w:t>
+      </w:r>
+      <w:proofErr w:type="spellStart"/>
+      <w:r>
+        <w:t>doi</w:t>
+      </w:r>
+      <w:proofErr w:type="spellEnd"/>
+      <w:r>
+        <w:t>: </w:t>
+      </w:r>
+      <w:hyperlink r:id="rId10" w:tgtFrame="_blank" w:history="1">
+        <w:r>
+          <w:rPr>
+            <w:rStyle w:val="Hyperlink"/>
+          </w:rPr>
+          <w:t>https://doi.org/10.1785/0120200198</w:t>
+        </w:r>
+      </w:hyperlink>
+    </w:p>
+    <w:p>
+      <w:pPr>
+        <w:pStyle w:val="ListParagraph"/>
+        <w:numPr>
+          <w:ilvl w:val="1"/>
+          <w:numId w:val="4"/>
+        </w:numPr>
+      </w:pPr>
+      <w:r>
+        <w:t xml:space="preserve">This uses our </w:t>
+      </w:r>
+      <w:proofErr w:type="gramStart"/>
+      <w:r>
+        <w:t>dataset, and</w:t>
+      </w:r>
+      <w:proofErr w:type="gramEnd"/>
+      <w:r>
+        <w:t xml:space="preserve"> uses ETAS model to do prediction.</w:t>
+      </w:r>
+    </w:p>
+    <w:p>
+      <w:pPr>
+        <w:pStyle w:val="ListParagraph"/>
+      </w:pPr>
+    </w:p>
+    <w:p>
+      <w:pPr>
+        <w:ind w:left="360"/>
+        <w:rPr>
+          <w:lang w:val="en-US"/>
+        </w:rPr>
+      </w:pPr>
     </w:p>
     <w:p>
       <w:pPr>
@@ -55,8 +1700,641 @@
 </w:document>
 </file>
 
+<file path=word/numbering.xml><?xml version="1.0" encoding="utf-8"?>
+<w:numbering xmlns:wpc="http://schemas.microsoft.com/office/word/2010/wordprocessingCanvas" xmlns:cx="http://schemas.microsoft.com/office/drawing/2014/chartex" xmlns:cx1="http://schemas.microsoft.com/office/drawing/2015/9/8/chartex" xmlns:cx2="http://schemas.microsoft.com/office/drawing/2015/10/21/chartex" xmlns:cx3="http://schemas.microsoft.com/office/drawing/2016/5/9/chartex" xmlns:cx4="http://schemas.microsoft.com/office/drawing/2016/5/10/chartex" xmlns:cx5="http://schemas.microsoft.com/office/drawing/2016/5/11/chartex" xmlns:cx6="http://schemas.microsoft.com/office/drawing/2016/5/12/chartex" xmlns:cx7="http://schemas.microsoft.com/office/drawing/2016/5/13/chartex" xmlns:cx8="http://schemas.microsoft.com/office/drawing/2016/5/14/chartex" xmlns:mc="http://schemas.openxmlformats.org/markup-compatibility/2006" xmlns:aink="http://schemas.microsoft.com/office/drawing/2016/ink" xmlns:am3d="http://schemas.microsoft.com/office/drawing/2017/model3d" xmlns:o="urn:schemas-microsoft-com:office:office" xmlns:oel="http://schemas.microsoft.com/office/2019/extlst" xmlns:r="http://schemas.openxmlformats.org/officeDocument/2006/relationships" xmlns:m="http://schemas.openxmlformats.org/officeDocument/2006/math" xmlns:v="urn:schemas-microsoft-com:vml" xmlns:wp14="http://schemas.microsoft.com/office/word/2010/wordprocessingDrawing" xmlns:wp="http://schemas.openxmlformats.org/drawingml/2006/wordprocessingDrawing" xmlns:w10="urn:schemas-microsoft-com:office:word" xmlns:w="http://schemas.openxmlformats.org/wordprocessingml/2006/main" xmlns:w14="http://schemas.microsoft.com/office/word/2010/wordml" xmlns:w15="http://schemas.microsoft.com/office/word/2012/wordml" xmlns:w16cex="http://schemas.microsoft.com/office/word/2018/wordml/cex" xmlns:w16cid="http://schemas.microsoft.com/office/word/2016/wordml/cid" xmlns:w16="http://schemas.microsoft.com/office/word/2018/wordml" xmlns:w16du="http://schemas.microsoft.com/office/word/2023/wordml/word16du" xmlns:w16sdtdh="http://schemas.microsoft.com/office/word/2020/wordml/sdtdatahash" xmlns:w16se="http://schemas.microsoft.com/office/word/2015/wordml/symex" xmlns:wpg="http://schemas.microsoft.com/office/word/2010/wordprocessingGroup" xmlns:wpi="http://schemas.microsoft.com/office/word/2010/wordprocessingInk" xmlns:wne="http://schemas.microsoft.com/office/word/2006/wordml" xmlns:wps="http://schemas.microsoft.com/office/word/2010/wordprocessingShape" mc:Ignorable="w14 w15 w16se w16cid w16 w16cex w16sdtdh w16du wp14">
+  <w:abstractNum w:abstractNumId="0" w15:restartNumberingAfterBreak="0">
+    <w:nsid w:val="00EE56BE"/>
+    <w:multiLevelType w:val="hybridMultilevel"/>
+    <w:tmpl w:val="0D9C6A78"/>
+    <w:lvl w:ilvl="0" w:tplc="AD727E34">
+      <w:start w:val="2"/>
+      <w:numFmt w:val="bullet"/>
+      <w:lvlText w:val="-"/>
+      <w:lvlJc w:val="left"/>
+      <w:pPr>
+        <w:ind w:left="720" w:hanging="360"/>
+      </w:pPr>
+      <w:rPr>
+        <w:rFonts w:ascii="Calibri" w:eastAsiaTheme="minorEastAsia" w:hAnsi="Calibri" w:cs="Calibri" w:hint="default"/>
+      </w:rPr>
+    </w:lvl>
+    <w:lvl w:ilvl="1" w:tplc="04090003">
+      <w:start w:val="1"/>
+      <w:numFmt w:val="bullet"/>
+      <w:lvlText w:val="o"/>
+      <w:lvlJc w:val="left"/>
+      <w:pPr>
+        <w:ind w:left="1440" w:hanging="360"/>
+      </w:pPr>
+      <w:rPr>
+        <w:rFonts w:ascii="Courier New" w:hAnsi="Courier New" w:cs="Courier New" w:hint="default"/>
+      </w:rPr>
+    </w:lvl>
+    <w:lvl w:ilvl="2" w:tplc="04090005" w:tentative="1">
+      <w:start w:val="1"/>
+      <w:numFmt w:val="bullet"/>
+      <w:lvlText w:val=""/>
+      <w:lvlJc w:val="left"/>
+      <w:pPr>
+        <w:ind w:left="2160" w:hanging="360"/>
+      </w:pPr>
+      <w:rPr>
+        <w:rFonts w:ascii="Wingdings" w:hAnsi="Wingdings" w:hint="default"/>
+      </w:rPr>
+    </w:lvl>
+    <w:lvl w:ilvl="3" w:tplc="04090001" w:tentative="1">
+      <w:start w:val="1"/>
+      <w:numFmt w:val="bullet"/>
+      <w:lvlText w:val=""/>
+      <w:lvlJc w:val="left"/>
+      <w:pPr>
+        <w:ind w:left="2880" w:hanging="360"/>
+      </w:pPr>
+      <w:rPr>
+        <w:rFonts w:ascii="Symbol" w:hAnsi="Symbol" w:hint="default"/>
+      </w:rPr>
+    </w:lvl>
+    <w:lvl w:ilvl="4" w:tplc="04090003" w:tentative="1">
+      <w:start w:val="1"/>
+      <w:numFmt w:val="bullet"/>
+      <w:lvlText w:val="o"/>
+      <w:lvlJc w:val="left"/>
+      <w:pPr>
+        <w:ind w:left="3600" w:hanging="360"/>
+      </w:pPr>
+      <w:rPr>
+        <w:rFonts w:ascii="Courier New" w:hAnsi="Courier New" w:cs="Courier New" w:hint="default"/>
+      </w:rPr>
+    </w:lvl>
+    <w:lvl w:ilvl="5" w:tplc="04090005" w:tentative="1">
+      <w:start w:val="1"/>
+      <w:numFmt w:val="bullet"/>
+      <w:lvlText w:val=""/>
+      <w:lvlJc w:val="left"/>
+      <w:pPr>
+        <w:ind w:left="4320" w:hanging="360"/>
+      </w:pPr>
+      <w:rPr>
+        <w:rFonts w:ascii="Wingdings" w:hAnsi="Wingdings" w:hint="default"/>
+      </w:rPr>
+    </w:lvl>
+    <w:lvl w:ilvl="6" w:tplc="04090001" w:tentative="1">
+      <w:start w:val="1"/>
+      <w:numFmt w:val="bullet"/>
+      <w:lvlText w:val=""/>
+      <w:lvlJc w:val="left"/>
+      <w:pPr>
+        <w:ind w:left="5040" w:hanging="360"/>
+      </w:pPr>
+      <w:rPr>
+        <w:rFonts w:ascii="Symbol" w:hAnsi="Symbol" w:hint="default"/>
+      </w:rPr>
+    </w:lvl>
+    <w:lvl w:ilvl="7" w:tplc="04090003" w:tentative="1">
+      <w:start w:val="1"/>
+      <w:numFmt w:val="bullet"/>
+      <w:lvlText w:val="o"/>
+      <w:lvlJc w:val="left"/>
+      <w:pPr>
+        <w:ind w:left="5760" w:hanging="360"/>
+      </w:pPr>
+      <w:rPr>
+        <w:rFonts w:ascii="Courier New" w:hAnsi="Courier New" w:cs="Courier New" w:hint="default"/>
+      </w:rPr>
+    </w:lvl>
+    <w:lvl w:ilvl="8" w:tplc="04090005" w:tentative="1">
+      <w:start w:val="1"/>
+      <w:numFmt w:val="bullet"/>
+      <w:lvlText w:val=""/>
+      <w:lvlJc w:val="left"/>
+      <w:pPr>
+        <w:ind w:left="6480" w:hanging="360"/>
+      </w:pPr>
+      <w:rPr>
+        <w:rFonts w:ascii="Wingdings" w:hAnsi="Wingdings" w:hint="default"/>
+      </w:rPr>
+    </w:lvl>
+  </w:abstractNum>
+  <w:abstractNum w:abstractNumId="1" w15:restartNumberingAfterBreak="0">
+    <w:nsid w:val="198E02A9"/>
+    <w:multiLevelType w:val="multilevel"/>
+    <w:tmpl w:val="7C763402"/>
+    <w:lvl w:ilvl="0">
+      <w:start w:val="1"/>
+      <w:numFmt w:val="bullet"/>
+      <w:lvlText w:val=""/>
+      <w:lvlJc w:val="left"/>
+      <w:pPr>
+        <w:tabs>
+          <w:tab w:val="num" w:pos="720"/>
+        </w:tabs>
+        <w:ind w:left="720" w:hanging="360"/>
+      </w:pPr>
+      <w:rPr>
+        <w:rFonts w:ascii="Symbol" w:hAnsi="Symbol" w:hint="default"/>
+        <w:sz w:val="20"/>
+      </w:rPr>
+    </w:lvl>
+    <w:lvl w:ilvl="1" w:tentative="1">
+      <w:start w:val="1"/>
+      <w:numFmt w:val="bullet"/>
+      <w:lvlText w:val="o"/>
+      <w:lvlJc w:val="left"/>
+      <w:pPr>
+        <w:tabs>
+          <w:tab w:val="num" w:pos="1440"/>
+        </w:tabs>
+        <w:ind w:left="1440" w:hanging="360"/>
+      </w:pPr>
+      <w:rPr>
+        <w:rFonts w:ascii="Courier New" w:hAnsi="Courier New" w:hint="default"/>
+        <w:sz w:val="20"/>
+      </w:rPr>
+    </w:lvl>
+    <w:lvl w:ilvl="2" w:tentative="1">
+      <w:start w:val="1"/>
+      <w:numFmt w:val="bullet"/>
+      <w:lvlText w:val=""/>
+      <w:lvlJc w:val="left"/>
+      <w:pPr>
+        <w:tabs>
+          <w:tab w:val="num" w:pos="2160"/>
+        </w:tabs>
+        <w:ind w:left="2160" w:hanging="360"/>
+      </w:pPr>
+      <w:rPr>
+        <w:rFonts w:ascii="Wingdings" w:hAnsi="Wingdings" w:hint="default"/>
+        <w:sz w:val="20"/>
+      </w:rPr>
+    </w:lvl>
+    <w:lvl w:ilvl="3" w:tentative="1">
+      <w:start w:val="1"/>
+      <w:numFmt w:val="bullet"/>
+      <w:lvlText w:val=""/>
+      <w:lvlJc w:val="left"/>
+      <w:pPr>
+        <w:tabs>
+          <w:tab w:val="num" w:pos="2880"/>
+        </w:tabs>
+        <w:ind w:left="2880" w:hanging="360"/>
+      </w:pPr>
+      <w:rPr>
+        <w:rFonts w:ascii="Wingdings" w:hAnsi="Wingdings" w:hint="default"/>
+        <w:sz w:val="20"/>
+      </w:rPr>
+    </w:lvl>
+    <w:lvl w:ilvl="4" w:tentative="1">
+      <w:start w:val="1"/>
+      <w:numFmt w:val="bullet"/>
+      <w:lvlText w:val=""/>
+      <w:lvlJc w:val="left"/>
+      <w:pPr>
+        <w:tabs>
+          <w:tab w:val="num" w:pos="3600"/>
+        </w:tabs>
+        <w:ind w:left="3600" w:hanging="360"/>
+      </w:pPr>
+      <w:rPr>
+        <w:rFonts w:ascii="Wingdings" w:hAnsi="Wingdings" w:hint="default"/>
+        <w:sz w:val="20"/>
+      </w:rPr>
+    </w:lvl>
+    <w:lvl w:ilvl="5" w:tentative="1">
+      <w:start w:val="1"/>
+      <w:numFmt w:val="bullet"/>
+      <w:lvlText w:val=""/>
+      <w:lvlJc w:val="left"/>
+      <w:pPr>
+        <w:tabs>
+          <w:tab w:val="num" w:pos="4320"/>
+        </w:tabs>
+        <w:ind w:left="4320" w:hanging="360"/>
+      </w:pPr>
+      <w:rPr>
+        <w:rFonts w:ascii="Wingdings" w:hAnsi="Wingdings" w:hint="default"/>
+        <w:sz w:val="20"/>
+      </w:rPr>
+    </w:lvl>
+    <w:lvl w:ilvl="6" w:tentative="1">
+      <w:start w:val="1"/>
+      <w:numFmt w:val="bullet"/>
+      <w:lvlText w:val=""/>
+      <w:lvlJc w:val="left"/>
+      <w:pPr>
+        <w:tabs>
+          <w:tab w:val="num" w:pos="5040"/>
+        </w:tabs>
+        <w:ind w:left="5040" w:hanging="360"/>
+      </w:pPr>
+      <w:rPr>
+        <w:rFonts w:ascii="Wingdings" w:hAnsi="Wingdings" w:hint="default"/>
+        <w:sz w:val="20"/>
+      </w:rPr>
+    </w:lvl>
+    <w:lvl w:ilvl="7" w:tentative="1">
+      <w:start w:val="1"/>
+      <w:numFmt w:val="bullet"/>
+      <w:lvlText w:val=""/>
+      <w:lvlJc w:val="left"/>
+      <w:pPr>
+        <w:tabs>
+          <w:tab w:val="num" w:pos="5760"/>
+        </w:tabs>
+        <w:ind w:left="5760" w:hanging="360"/>
+      </w:pPr>
+      <w:rPr>
+        <w:rFonts w:ascii="Wingdings" w:hAnsi="Wingdings" w:hint="default"/>
+        <w:sz w:val="20"/>
+      </w:rPr>
+    </w:lvl>
+    <w:lvl w:ilvl="8" w:tentative="1">
+      <w:start w:val="1"/>
+      <w:numFmt w:val="bullet"/>
+      <w:lvlText w:val=""/>
+      <w:lvlJc w:val="left"/>
+      <w:pPr>
+        <w:tabs>
+          <w:tab w:val="num" w:pos="6480"/>
+        </w:tabs>
+        <w:ind w:left="6480" w:hanging="360"/>
+      </w:pPr>
+      <w:rPr>
+        <w:rFonts w:ascii="Wingdings" w:hAnsi="Wingdings" w:hint="default"/>
+        <w:sz w:val="20"/>
+      </w:rPr>
+    </w:lvl>
+  </w:abstractNum>
+  <w:abstractNum w:abstractNumId="2" w15:restartNumberingAfterBreak="0">
+    <w:nsid w:val="200D5833"/>
+    <w:multiLevelType w:val="hybridMultilevel"/>
+    <w:tmpl w:val="6248D672"/>
+    <w:lvl w:ilvl="0" w:tplc="0409000F">
+      <w:start w:val="1"/>
+      <w:numFmt w:val="decimal"/>
+      <w:lvlText w:val="%1."/>
+      <w:lvlJc w:val="left"/>
+      <w:pPr>
+        <w:ind w:left="720" w:hanging="360"/>
+      </w:pPr>
+      <w:rPr>
+        <w:rFonts w:hint="default"/>
+      </w:rPr>
+    </w:lvl>
+    <w:lvl w:ilvl="1" w:tplc="04090019" w:tentative="1">
+      <w:start w:val="1"/>
+      <w:numFmt w:val="lowerLetter"/>
+      <w:lvlText w:val="%2."/>
+      <w:lvlJc w:val="left"/>
+      <w:pPr>
+        <w:ind w:left="1440" w:hanging="360"/>
+      </w:pPr>
+    </w:lvl>
+    <w:lvl w:ilvl="2" w:tplc="0409001B" w:tentative="1">
+      <w:start w:val="1"/>
+      <w:numFmt w:val="lowerRoman"/>
+      <w:lvlText w:val="%3."/>
+      <w:lvlJc w:val="right"/>
+      <w:pPr>
+        <w:ind w:left="2160" w:hanging="180"/>
+      </w:pPr>
+    </w:lvl>
+    <w:lvl w:ilvl="3" w:tplc="0409000F" w:tentative="1">
+      <w:start w:val="1"/>
+      <w:numFmt w:val="decimal"/>
+      <w:lvlText w:val="%4."/>
+      <w:lvlJc w:val="left"/>
+      <w:pPr>
+        <w:ind w:left="2880" w:hanging="360"/>
+      </w:pPr>
+    </w:lvl>
+    <w:lvl w:ilvl="4" w:tplc="04090019" w:tentative="1">
+      <w:start w:val="1"/>
+      <w:numFmt w:val="lowerLetter"/>
+      <w:lvlText w:val="%5."/>
+      <w:lvlJc w:val="left"/>
+      <w:pPr>
+        <w:ind w:left="3600" w:hanging="360"/>
+      </w:pPr>
+    </w:lvl>
+    <w:lvl w:ilvl="5" w:tplc="0409001B" w:tentative="1">
+      <w:start w:val="1"/>
+      <w:numFmt w:val="lowerRoman"/>
+      <w:lvlText w:val="%6."/>
+      <w:lvlJc w:val="right"/>
+      <w:pPr>
+        <w:ind w:left="4320" w:hanging="180"/>
+      </w:pPr>
+    </w:lvl>
+    <w:lvl w:ilvl="6" w:tplc="0409000F" w:tentative="1">
+      <w:start w:val="1"/>
+      <w:numFmt w:val="decimal"/>
+      <w:lvlText w:val="%7."/>
+      <w:lvlJc w:val="left"/>
+      <w:pPr>
+        <w:ind w:left="5040" w:hanging="360"/>
+      </w:pPr>
+    </w:lvl>
+    <w:lvl w:ilvl="7" w:tplc="04090019" w:tentative="1">
+      <w:start w:val="1"/>
+      <w:numFmt w:val="lowerLetter"/>
+      <w:lvlText w:val="%8."/>
+      <w:lvlJc w:val="left"/>
+      <w:pPr>
+        <w:ind w:left="5760" w:hanging="360"/>
+      </w:pPr>
+    </w:lvl>
+    <w:lvl w:ilvl="8" w:tplc="0409001B" w:tentative="1">
+      <w:start w:val="1"/>
+      <w:numFmt w:val="lowerRoman"/>
+      <w:lvlText w:val="%9."/>
+      <w:lvlJc w:val="right"/>
+      <w:pPr>
+        <w:ind w:left="6480" w:hanging="180"/>
+      </w:pPr>
+    </w:lvl>
+  </w:abstractNum>
+  <w:abstractNum w:abstractNumId="3" w15:restartNumberingAfterBreak="0">
+    <w:nsid w:val="20A81643"/>
+    <w:multiLevelType w:val="multilevel"/>
+    <w:tmpl w:val="7E74A9B4"/>
+    <w:lvl w:ilvl="0">
+      <w:start w:val="1"/>
+      <w:numFmt w:val="bullet"/>
+      <w:lvlText w:val=""/>
+      <w:lvlJc w:val="left"/>
+      <w:pPr>
+        <w:tabs>
+          <w:tab w:val="num" w:pos="720"/>
+        </w:tabs>
+        <w:ind w:left="720" w:hanging="360"/>
+      </w:pPr>
+      <w:rPr>
+        <w:rFonts w:ascii="Symbol" w:hAnsi="Symbol" w:hint="default"/>
+        <w:sz w:val="20"/>
+      </w:rPr>
+    </w:lvl>
+    <w:lvl w:ilvl="1" w:tentative="1">
+      <w:start w:val="1"/>
+      <w:numFmt w:val="bullet"/>
+      <w:lvlText w:val="o"/>
+      <w:lvlJc w:val="left"/>
+      <w:pPr>
+        <w:tabs>
+          <w:tab w:val="num" w:pos="1440"/>
+        </w:tabs>
+        <w:ind w:left="1440" w:hanging="360"/>
+      </w:pPr>
+      <w:rPr>
+        <w:rFonts w:ascii="Courier New" w:hAnsi="Courier New" w:hint="default"/>
+        <w:sz w:val="20"/>
+      </w:rPr>
+    </w:lvl>
+    <w:lvl w:ilvl="2" w:tentative="1">
+      <w:start w:val="1"/>
+      <w:numFmt w:val="bullet"/>
+      <w:lvlText w:val=""/>
+      <w:lvlJc w:val="left"/>
+      <w:pPr>
+        <w:tabs>
+          <w:tab w:val="num" w:pos="2160"/>
+        </w:tabs>
+        <w:ind w:left="2160" w:hanging="360"/>
+      </w:pPr>
+      <w:rPr>
+        <w:rFonts w:ascii="Wingdings" w:hAnsi="Wingdings" w:hint="default"/>
+        <w:sz w:val="20"/>
+      </w:rPr>
+    </w:lvl>
+    <w:lvl w:ilvl="3" w:tentative="1">
+      <w:start w:val="1"/>
+      <w:numFmt w:val="bullet"/>
+      <w:lvlText w:val=""/>
+      <w:lvlJc w:val="left"/>
+      <w:pPr>
+        <w:tabs>
+          <w:tab w:val="num" w:pos="2880"/>
+        </w:tabs>
+        <w:ind w:left="2880" w:hanging="360"/>
+      </w:pPr>
+      <w:rPr>
+        <w:rFonts w:ascii="Wingdings" w:hAnsi="Wingdings" w:hint="default"/>
+        <w:sz w:val="20"/>
+      </w:rPr>
+    </w:lvl>
+    <w:lvl w:ilvl="4" w:tentative="1">
+      <w:start w:val="1"/>
+      <w:numFmt w:val="bullet"/>
+      <w:lvlText w:val=""/>
+      <w:lvlJc w:val="left"/>
+      <w:pPr>
+        <w:tabs>
+          <w:tab w:val="num" w:pos="3600"/>
+        </w:tabs>
+        <w:ind w:left="3600" w:hanging="360"/>
+      </w:pPr>
+      <w:rPr>
+        <w:rFonts w:ascii="Wingdings" w:hAnsi="Wingdings" w:hint="default"/>
+        <w:sz w:val="20"/>
+      </w:rPr>
+    </w:lvl>
+    <w:lvl w:ilvl="5" w:tentative="1">
+      <w:start w:val="1"/>
+      <w:numFmt w:val="bullet"/>
+      <w:lvlText w:val=""/>
+      <w:lvlJc w:val="left"/>
+      <w:pPr>
+        <w:tabs>
+          <w:tab w:val="num" w:pos="4320"/>
+        </w:tabs>
+        <w:ind w:left="4320" w:hanging="360"/>
+      </w:pPr>
+      <w:rPr>
+        <w:rFonts w:ascii="Wingdings" w:hAnsi="Wingdings" w:hint="default"/>
+        <w:sz w:val="20"/>
+      </w:rPr>
+    </w:lvl>
+    <w:lvl w:ilvl="6" w:tentative="1">
+      <w:start w:val="1"/>
+      <w:numFmt w:val="bullet"/>
+      <w:lvlText w:val=""/>
+      <w:lvlJc w:val="left"/>
+      <w:pPr>
+        <w:tabs>
+          <w:tab w:val="num" w:pos="5040"/>
+        </w:tabs>
+        <w:ind w:left="5040" w:hanging="360"/>
+      </w:pPr>
+      <w:rPr>
+        <w:rFonts w:ascii="Wingdings" w:hAnsi="Wingdings" w:hint="default"/>
+        <w:sz w:val="20"/>
+      </w:rPr>
+    </w:lvl>
+    <w:lvl w:ilvl="7" w:tentative="1">
+      <w:start w:val="1"/>
+      <w:numFmt w:val="bullet"/>
+      <w:lvlText w:val=""/>
+      <w:lvlJc w:val="left"/>
+      <w:pPr>
+        <w:tabs>
+          <w:tab w:val="num" w:pos="5760"/>
+        </w:tabs>
+        <w:ind w:left="5760" w:hanging="360"/>
+      </w:pPr>
+      <w:rPr>
+        <w:rFonts w:ascii="Wingdings" w:hAnsi="Wingdings" w:hint="default"/>
+        <w:sz w:val="20"/>
+      </w:rPr>
+    </w:lvl>
+    <w:lvl w:ilvl="8" w:tentative="1">
+      <w:start w:val="1"/>
+      <w:numFmt w:val="bullet"/>
+      <w:lvlText w:val=""/>
+      <w:lvlJc w:val="left"/>
+      <w:pPr>
+        <w:tabs>
+          <w:tab w:val="num" w:pos="6480"/>
+        </w:tabs>
+        <w:ind w:left="6480" w:hanging="360"/>
+      </w:pPr>
+      <w:rPr>
+        <w:rFonts w:ascii="Wingdings" w:hAnsi="Wingdings" w:hint="default"/>
+        <w:sz w:val="20"/>
+      </w:rPr>
+    </w:lvl>
+  </w:abstractNum>
+  <w:abstractNum w:abstractNumId="4" w15:restartNumberingAfterBreak="0">
+    <w:nsid w:val="7C825719"/>
+    <w:multiLevelType w:val="hybridMultilevel"/>
+    <w:tmpl w:val="3B1E4A9A"/>
+    <w:lvl w:ilvl="0" w:tplc="CF34AF5E">
+      <w:start w:val="2"/>
+      <w:numFmt w:val="bullet"/>
+      <w:lvlText w:val="-"/>
+      <w:lvlJc w:val="left"/>
+      <w:pPr>
+        <w:ind w:left="720" w:hanging="360"/>
+      </w:pPr>
+      <w:rPr>
+        <w:rFonts w:ascii="Calibri" w:eastAsiaTheme="minorEastAsia" w:hAnsi="Calibri" w:cs="Calibri" w:hint="default"/>
+      </w:rPr>
+    </w:lvl>
+    <w:lvl w:ilvl="1" w:tplc="04090003">
+      <w:start w:val="1"/>
+      <w:numFmt w:val="bullet"/>
+      <w:lvlText w:val="o"/>
+      <w:lvlJc w:val="left"/>
+      <w:pPr>
+        <w:ind w:left="1440" w:hanging="360"/>
+      </w:pPr>
+      <w:rPr>
+        <w:rFonts w:ascii="Courier New" w:hAnsi="Courier New" w:cs="Courier New" w:hint="default"/>
+      </w:rPr>
+    </w:lvl>
+    <w:lvl w:ilvl="2" w:tplc="04090005" w:tentative="1">
+      <w:start w:val="1"/>
+      <w:numFmt w:val="bullet"/>
+      <w:lvlText w:val=""/>
+      <w:lvlJc w:val="left"/>
+      <w:pPr>
+        <w:ind w:left="2160" w:hanging="360"/>
+      </w:pPr>
+      <w:rPr>
+        <w:rFonts w:ascii="Wingdings" w:hAnsi="Wingdings" w:hint="default"/>
+      </w:rPr>
+    </w:lvl>
+    <w:lvl w:ilvl="3" w:tplc="04090001" w:tentative="1">
+      <w:start w:val="1"/>
+      <w:numFmt w:val="bullet"/>
+      <w:lvlText w:val=""/>
+      <w:lvlJc w:val="left"/>
+      <w:pPr>
+        <w:ind w:left="2880" w:hanging="360"/>
+      </w:pPr>
+      <w:rPr>
+        <w:rFonts w:ascii="Symbol" w:hAnsi="Symbol" w:hint="default"/>
+      </w:rPr>
+    </w:lvl>
+    <w:lvl w:ilvl="4" w:tplc="04090003" w:tentative="1">
+      <w:start w:val="1"/>
+      <w:numFmt w:val="bullet"/>
+      <w:lvlText w:val="o"/>
+      <w:lvlJc w:val="left"/>
+      <w:pPr>
+        <w:ind w:left="3600" w:hanging="360"/>
+      </w:pPr>
+      <w:rPr>
+        <w:rFonts w:ascii="Courier New" w:hAnsi="Courier New" w:cs="Courier New" w:hint="default"/>
+      </w:rPr>
+    </w:lvl>
+    <w:lvl w:ilvl="5" w:tplc="04090005" w:tentative="1">
+      <w:start w:val="1"/>
+      <w:numFmt w:val="bullet"/>
+      <w:lvlText w:val=""/>
+      <w:lvlJc w:val="left"/>
+      <w:pPr>
+        <w:ind w:left="4320" w:hanging="360"/>
+      </w:pPr>
+      <w:rPr>
+        <w:rFonts w:ascii="Wingdings" w:hAnsi="Wingdings" w:hint="default"/>
+      </w:rPr>
+    </w:lvl>
+    <w:lvl w:ilvl="6" w:tplc="04090001" w:tentative="1">
+      <w:start w:val="1"/>
+      <w:numFmt w:val="bullet"/>
+      <w:lvlText w:val=""/>
+      <w:lvlJc w:val="left"/>
+      <w:pPr>
+        <w:ind w:left="5040" w:hanging="360"/>
+      </w:pPr>
+      <w:rPr>
+        <w:rFonts w:ascii="Symbol" w:hAnsi="Symbol" w:hint="default"/>
+      </w:rPr>
+    </w:lvl>
+    <w:lvl w:ilvl="7" w:tplc="04090003" w:tentative="1">
+      <w:start w:val="1"/>
+      <w:numFmt w:val="bullet"/>
+      <w:lvlText w:val="o"/>
+      <w:lvlJc w:val="left"/>
+      <w:pPr>
+        <w:ind w:left="5760" w:hanging="360"/>
+      </w:pPr>
+      <w:rPr>
+        <w:rFonts w:ascii="Courier New" w:hAnsi="Courier New" w:cs="Courier New" w:hint="default"/>
+      </w:rPr>
+    </w:lvl>
+    <w:lvl w:ilvl="8" w:tplc="04090005" w:tentative="1">
+      <w:start w:val="1"/>
+      <w:numFmt w:val="bullet"/>
+      <w:lvlText w:val=""/>
+      <w:lvlJc w:val="left"/>
+      <w:pPr>
+        <w:ind w:left="6480" w:hanging="360"/>
+      </w:pPr>
+      <w:rPr>
+        <w:rFonts w:ascii="Wingdings" w:hAnsi="Wingdings" w:hint="default"/>
+      </w:rPr>
+    </w:lvl>
+  </w:abstractNum>
+  <w:num w:numId="1" w16cid:durableId="1412045018">
+    <w:abstractNumId w:val="1"/>
+  </w:num>
+  <w:num w:numId="2" w16cid:durableId="1871531867">
+    <w:abstractNumId w:val="3"/>
+  </w:num>
+  <w:num w:numId="3" w16cid:durableId="1689603081">
+    <w:abstractNumId w:val="2"/>
+  </w:num>
+  <w:num w:numId="4" w16cid:durableId="938951506">
+    <w:abstractNumId w:val="0"/>
+  </w:num>
+  <w:num w:numId="5" w16cid:durableId="915020793">
+    <w:abstractNumId w:val="4"/>
+  </w:num>
+</w:numbering>
+</file>
+
 <file path=word/styles.xml><?xml version="1.0" encoding="utf-8"?>
-<w:styles xmlns:mc="http://schemas.openxmlformats.org/markup-compatibility/2006" xmlns:r="http://schemas.openxmlformats.org/officeDocument/2006/relationships" xmlns:w="http://schemas.openxmlformats.org/wordprocessingml/2006/main" xmlns:w14="http://schemas.microsoft.com/office/word/2010/wordml" xmlns:w15="http://schemas.microsoft.com/office/word/2012/wordml" xmlns:w16cex="http://schemas.microsoft.com/office/word/2018/wordml/cex" xmlns:w16cid="http://schemas.microsoft.com/office/word/2016/wordml/cid" xmlns:w16="http://schemas.microsoft.com/office/word/2018/wordml" xmlns:w16sdtdh="http://schemas.microsoft.com/office/word/2020/wordml/sdtdatahash" xmlns:w16se="http://schemas.microsoft.com/office/word/2015/wordml/symex" mc:Ignorable="w14 w15 w16se w16cid w16 w16cex w16sdtdh">
+<w:styles xmlns:mc="http://schemas.openxmlformats.org/markup-compatibility/2006" xmlns:r="http://schemas.openxmlformats.org/officeDocument/2006/relationships" xmlns:w="http://schemas.openxmlformats.org/wordprocessingml/2006/main" xmlns:w14="http://schemas.microsoft.com/office/word/2010/wordml" xmlns:w15="http://schemas.microsoft.com/office/word/2012/wordml" xmlns:w16cex="http://schemas.microsoft.com/office/word/2018/wordml/cex" xmlns:w16cid="http://schemas.microsoft.com/office/word/2016/wordml/cid" xmlns:w16="http://schemas.microsoft.com/office/word/2018/wordml" xmlns:w16du="http://schemas.microsoft.com/office/word/2023/wordml/word16du" xmlns:w16sdtdh="http://schemas.microsoft.com/office/word/2020/wordml/sdtdatahash" xmlns:w16se="http://schemas.microsoft.com/office/word/2015/wordml/symex" mc:Ignorable="w14 w15 w16se w16cid w16 w16cex w16sdtdh w16du">
   <w:docDefaults>
     <w:rPrDefault>
       <w:rPr>
@@ -455,7 +2733,6 @@
   <w:style w:type="character" w:default="1" w:styleId="DefaultParagraphFont">
     <w:name w:val="Default Paragraph Font"/>
     <w:uiPriority w:val="1"/>
-    <w:semiHidden/>
     <w:unhideWhenUsed/>
   </w:style>
   <w:style w:type="table" w:default="1" w:styleId="TableNormal">
@@ -500,6 +2777,27 @@
     <w:rPr>
       <w:color w:val="605E5C"/>
       <w:shd w:val="clear" w:color="auto" w:fill="E1DFDD"/>
+    </w:rPr>
+  </w:style>
+  <w:style w:type="paragraph" w:styleId="ListParagraph">
+    <w:name w:val="List Paragraph"/>
+    <w:basedOn w:val="Normal"/>
+    <w:uiPriority w:val="34"/>
+    <w:qFormat/>
+    <w:rsid w:val="009E3645"/>
+    <w:pPr>
+      <w:ind w:left="720"/>
+      <w:contextualSpacing/>
+    </w:pPr>
+  </w:style>
+  <w:style w:type="character" w:styleId="PlaceholderText">
+    <w:name w:val="Placeholder Text"/>
+    <w:basedOn w:val="DefaultParagraphFont"/>
+    <w:uiPriority w:val="99"/>
+    <w:semiHidden/>
+    <w:rsid w:val="009E3645"/>
+    <w:rPr>
+      <w:color w:val="666666"/>
     </w:rPr>
   </w:style>
 </w:styles>

</xml_diff>

<commit_message>
updated simple model for M4.0+ eq
</commit_message>
<xml_diff>
--- a/literature_review.docx
+++ b/literature_review.docx
@@ -1,6 +1,6 @@
 
 <file path=word/document.xml><?xml version="1.0" encoding="utf-8"?>
-<w:document xmlns:wpc="http://schemas.microsoft.com/office/word/2010/wordprocessingCanvas" xmlns:cx="http://schemas.microsoft.com/office/drawing/2014/chartex" xmlns:cx1="http://schemas.microsoft.com/office/drawing/2015/9/8/chartex" xmlns:cx2="http://schemas.microsoft.com/office/drawing/2015/10/21/chartex" xmlns:cx3="http://schemas.microsoft.com/office/drawing/2016/5/9/chartex" xmlns:cx4="http://schemas.microsoft.com/office/drawing/2016/5/10/chartex" xmlns:cx5="http://schemas.microsoft.com/office/drawing/2016/5/11/chartex" xmlns:cx6="http://schemas.microsoft.com/office/drawing/2016/5/12/chartex" xmlns:cx7="http://schemas.microsoft.com/office/drawing/2016/5/13/chartex" xmlns:cx8="http://schemas.microsoft.com/office/drawing/2016/5/14/chartex" xmlns:mc="http://schemas.openxmlformats.org/markup-compatibility/2006" xmlns:aink="http://schemas.microsoft.com/office/drawing/2016/ink" xmlns:am3d="http://schemas.microsoft.com/office/drawing/2017/model3d" xmlns:o="urn:schemas-microsoft-com:office:office" xmlns:oel="http://schemas.microsoft.com/office/2019/extlst" xmlns:r="http://schemas.openxmlformats.org/officeDocument/2006/relationships" xmlns:m="http://schemas.openxmlformats.org/officeDocument/2006/math" xmlns:v="urn:schemas-microsoft-com:vml" xmlns:wp14="http://schemas.microsoft.com/office/word/2010/wordprocessingDrawing" xmlns:wp="http://schemas.openxmlformats.org/drawingml/2006/wordprocessingDrawing" xmlns:w10="urn:schemas-microsoft-com:office:word" xmlns:w="http://schemas.openxmlformats.org/wordprocessingml/2006/main" xmlns:w14="http://schemas.microsoft.com/office/word/2010/wordml" xmlns:w15="http://schemas.microsoft.com/office/word/2012/wordml" xmlns:w16cex="http://schemas.microsoft.com/office/word/2018/wordml/cex" xmlns:w16cid="http://schemas.microsoft.com/office/word/2016/wordml/cid" xmlns:w16="http://schemas.microsoft.com/office/word/2018/wordml" xmlns:w16sdtdh="http://schemas.microsoft.com/office/word/2020/wordml/sdtdatahash" xmlns:w16se="http://schemas.microsoft.com/office/word/2015/wordml/symex" xmlns:wpg="http://schemas.microsoft.com/office/word/2010/wordprocessingGroup" xmlns:wpi="http://schemas.microsoft.com/office/word/2010/wordprocessingInk" xmlns:wne="http://schemas.microsoft.com/office/word/2006/wordml" xmlns:wps="http://schemas.microsoft.com/office/word/2010/wordprocessingShape" mc:Ignorable="w14 w15 w16se w16cid w16 w16cex w16sdtdh wp14">
+<w:document xmlns:wpc="http://schemas.microsoft.com/office/word/2010/wordprocessingCanvas" xmlns:cx="http://schemas.microsoft.com/office/drawing/2014/chartex" xmlns:cx1="http://schemas.microsoft.com/office/drawing/2015/9/8/chartex" xmlns:cx2="http://schemas.microsoft.com/office/drawing/2015/10/21/chartex" xmlns:cx3="http://schemas.microsoft.com/office/drawing/2016/5/9/chartex" xmlns:cx4="http://schemas.microsoft.com/office/drawing/2016/5/10/chartex" xmlns:cx5="http://schemas.microsoft.com/office/drawing/2016/5/11/chartex" xmlns:cx6="http://schemas.microsoft.com/office/drawing/2016/5/12/chartex" xmlns:cx7="http://schemas.microsoft.com/office/drawing/2016/5/13/chartex" xmlns:cx8="http://schemas.microsoft.com/office/drawing/2016/5/14/chartex" xmlns:mc="http://schemas.openxmlformats.org/markup-compatibility/2006" xmlns:aink="http://schemas.microsoft.com/office/drawing/2016/ink" xmlns:am3d="http://schemas.microsoft.com/office/drawing/2017/model3d" xmlns:o="urn:schemas-microsoft-com:office:office" xmlns:oel="http://schemas.microsoft.com/office/2019/extlst" xmlns:r="http://schemas.openxmlformats.org/officeDocument/2006/relationships" xmlns:m="http://schemas.openxmlformats.org/officeDocument/2006/math" xmlns:v="urn:schemas-microsoft-com:vml" xmlns:wp14="http://schemas.microsoft.com/office/word/2010/wordprocessingDrawing" xmlns:wp="http://schemas.openxmlformats.org/drawingml/2006/wordprocessingDrawing" xmlns:w10="urn:schemas-microsoft-com:office:word" xmlns:w="http://schemas.openxmlformats.org/wordprocessingml/2006/main" xmlns:w14="http://schemas.microsoft.com/office/word/2010/wordml" xmlns:w15="http://schemas.microsoft.com/office/word/2012/wordml" xmlns:w16cex="http://schemas.microsoft.com/office/word/2018/wordml/cex" xmlns:w16cid="http://schemas.microsoft.com/office/word/2016/wordml/cid" xmlns:w16="http://schemas.microsoft.com/office/word/2018/wordml" xmlns:w16du="http://schemas.microsoft.com/office/word/2023/wordml/word16du" xmlns:w16sdtdh="http://schemas.microsoft.com/office/word/2020/wordml/sdtdatahash" xmlns:w16se="http://schemas.microsoft.com/office/word/2015/wordml/symex" xmlns:wpg="http://schemas.microsoft.com/office/word/2010/wordprocessingGroup" xmlns:wpi="http://schemas.microsoft.com/office/word/2010/wordprocessingInk" xmlns:wne="http://schemas.microsoft.com/office/word/2006/wordml" xmlns:wps="http://schemas.microsoft.com/office/word/2010/wordprocessingShape" mc:Ignorable="w14 w15 w16se w16cid w16 w16cex w16sdtdh w16du wp14">
   <w:body>
     <w:p>
       <w:pPr>
@@ -2010,7 +2010,7 @@
           <w:kern w:val="0"/>
           <w14:ligatures w14:val="none"/>
         </w:rPr>
-        <w:t xml:space="preserve">Your model includes </w:t>
+        <w:t xml:space="preserve">model includes </w:t>
       </w:r>
       <w:proofErr w:type="spellStart"/>
       <w:r>
@@ -2112,54 +2112,7 @@
         <w:t>2.  Modeling Overdispersion via Covariates</w:t>
       </w:r>
     </w:p>
-    <w:p>
-      <w:r>
-        <w:rPr>
-          <w:noProof/>
-        </w:rPr>
-        <w:drawing>
-          <wp:inline distT="0" distB="0" distL="0" distR="0" wp14:anchorId="0F52D975" wp14:editId="204B6750">
-            <wp:extent cx="5943600" cy="1176655"/>
-            <wp:effectExtent l="0" t="0" r="0" b="4445"/>
-            <wp:docPr id="355986199" name="Picture 1"/>
-            <wp:cNvGraphicFramePr>
-              <a:graphicFrameLocks xmlns:a="http://schemas.openxmlformats.org/drawingml/2006/main" noChangeAspect="1"/>
-            </wp:cNvGraphicFramePr>
-            <a:graphic xmlns:a="http://schemas.openxmlformats.org/drawingml/2006/main">
-              <a:graphicData uri="http://schemas.openxmlformats.org/drawingml/2006/picture">
-                <pic:pic xmlns:pic="http://schemas.openxmlformats.org/drawingml/2006/picture">
-                  <pic:nvPicPr>
-                    <pic:cNvPr id="355986199" name="Picture 355986199"/>
-                    <pic:cNvPicPr/>
-                  </pic:nvPicPr>
-                  <pic:blipFill>
-                    <a:blip r:embed="rId13" cstate="print">
-                      <a:extLst>
-                        <a:ext uri="{28A0092B-C50C-407E-A947-70E740481C1C}">
-                          <a14:useLocalDpi xmlns:a14="http://schemas.microsoft.com/office/drawing/2010/main" val="0"/>
-                        </a:ext>
-                      </a:extLst>
-                    </a:blip>
-                    <a:stretch>
-                      <a:fillRect/>
-                    </a:stretch>
-                  </pic:blipFill>
-                  <pic:spPr>
-                    <a:xfrm>
-                      <a:off x="0" y="0"/>
-                      <a:ext cx="5943600" cy="1176655"/>
-                    </a:xfrm>
-                    <a:prstGeom prst="rect">
-                      <a:avLst/>
-                    </a:prstGeom>
-                  </pic:spPr>
-                </pic:pic>
-              </a:graphicData>
-            </a:graphic>
-          </wp:inline>
-        </w:drawing>
-      </w:r>
-    </w:p>
+    <w:p/>
     <w:p/>
     <w:p>
       <w:pPr>
@@ -2185,68 +2138,6 @@
           <w:rFonts w:ascii="Apple Color Emoji" w:hAnsi="Apple Color Emoji" w:cs="Apple Color Emoji"/>
         </w:rPr>
       </w:pPr>
-      <w:r>
-        <w:rPr>
-          <w:rFonts w:ascii="Apple Color Emoji" w:hAnsi="Apple Color Emoji" w:cs="Apple Color Emoji"/>
-          <w:noProof/>
-        </w:rPr>
-        <w:drawing>
-          <wp:inline distT="0" distB="0" distL="0" distR="0" wp14:anchorId="1E7BAF28" wp14:editId="555B07E9">
-            <wp:extent cx="5943600" cy="2282190"/>
-            <wp:effectExtent l="0" t="0" r="0" b="3810"/>
-            <wp:docPr id="1332686036" name="Picture 2"/>
-            <wp:cNvGraphicFramePr>
-              <a:graphicFrameLocks xmlns:a="http://schemas.openxmlformats.org/drawingml/2006/main" noChangeAspect="1"/>
-            </wp:cNvGraphicFramePr>
-            <a:graphic xmlns:a="http://schemas.openxmlformats.org/drawingml/2006/main">
-              <a:graphicData uri="http://schemas.openxmlformats.org/drawingml/2006/picture">
-                <pic:pic xmlns:pic="http://schemas.openxmlformats.org/drawingml/2006/picture">
-                  <pic:nvPicPr>
-                    <pic:cNvPr id="1332686036" name="Picture 1332686036"/>
-                    <pic:cNvPicPr/>
-                  </pic:nvPicPr>
-                  <pic:blipFill>
-                    <a:blip r:embed="rId14" cstate="print">
-                      <a:extLst>
-                        <a:ext uri="{28A0092B-C50C-407E-A947-70E740481C1C}">
-                          <a14:useLocalDpi xmlns:a14="http://schemas.microsoft.com/office/drawing/2010/main" val="0"/>
-                        </a:ext>
-                      </a:extLst>
-                    </a:blip>
-                    <a:stretch>
-                      <a:fillRect/>
-                    </a:stretch>
-                  </pic:blipFill>
-                  <pic:spPr>
-                    <a:xfrm>
-                      <a:off x="0" y="0"/>
-                      <a:ext cx="5943600" cy="2282190"/>
-                    </a:xfrm>
-                    <a:prstGeom prst="rect">
-                      <a:avLst/>
-                    </a:prstGeom>
-                  </pic:spPr>
-                </pic:pic>
-              </a:graphicData>
-            </a:graphic>
-          </wp:inline>
-        </w:drawing>
-      </w:r>
-    </w:p>
-    <w:p>
-      <w:pPr>
-        <w:rPr>
-          <w:rFonts w:ascii="Apple Color Emoji" w:hAnsi="Apple Color Emoji" w:cs="Apple Color Emoji"/>
-        </w:rPr>
-      </w:pPr>
-    </w:p>
-    <w:p>
-      <w:pPr>
-        <w:pStyle w:val="Heading2"/>
-      </w:pPr>
-      <w:r>
-        <w:t>Suggested Wording for Your Report</w:t>
-      </w:r>
     </w:p>
     <w:p>
       <w:pPr>
@@ -2265,7 +2156,6 @@
         <w:spacing w:before="100" w:beforeAutospacing="1" w:after="100" w:afterAutospacing="1"/>
       </w:pPr>
       <w:r>
-        <w:lastRenderedPageBreak/>
         <w:t>First, we incorporated temporal dependence by including lagged average magnitude as a covariate.</w:t>
       </w:r>
     </w:p>
@@ -2286,15 +2176,7 @@
       </w:r>
       <w:proofErr w:type="spellEnd"/>
       <w:r>
-        <w:t xml:space="preserve">, RMS, </w:t>
-      </w:r>
-      <w:proofErr w:type="spellStart"/>
-      <w:r>
-        <w:t>Clo</w:t>
-      </w:r>
-      <w:proofErr w:type="spellEnd"/>
-      <w:r>
-        <w:t>), rather than treating it as a global or region-specific scalar.</w:t>
+        <w:t>, RMS, Clo), rather than treating it as a global or region-specific scalar.</w:t>
       </w:r>
     </w:p>
     <w:p>
@@ -2339,7 +2221,7 @@
 </file>
 
 <file path=word/numbering.xml><?xml version="1.0" encoding="utf-8"?>
-<w:numbering xmlns:wpc="http://schemas.microsoft.com/office/word/2010/wordprocessingCanvas" xmlns:cx="http://schemas.microsoft.com/office/drawing/2014/chartex" xmlns:cx1="http://schemas.microsoft.com/office/drawing/2015/9/8/chartex" xmlns:cx2="http://schemas.microsoft.com/office/drawing/2015/10/21/chartex" xmlns:cx3="http://schemas.microsoft.com/office/drawing/2016/5/9/chartex" xmlns:cx4="http://schemas.microsoft.com/office/drawing/2016/5/10/chartex" xmlns:cx5="http://schemas.microsoft.com/office/drawing/2016/5/11/chartex" xmlns:cx6="http://schemas.microsoft.com/office/drawing/2016/5/12/chartex" xmlns:cx7="http://schemas.microsoft.com/office/drawing/2016/5/13/chartex" xmlns:cx8="http://schemas.microsoft.com/office/drawing/2016/5/14/chartex" xmlns:mc="http://schemas.openxmlformats.org/markup-compatibility/2006" xmlns:aink="http://schemas.microsoft.com/office/drawing/2016/ink" xmlns:am3d="http://schemas.microsoft.com/office/drawing/2017/model3d" xmlns:o="urn:schemas-microsoft-com:office:office" xmlns:oel="http://schemas.microsoft.com/office/2019/extlst" xmlns:r="http://schemas.openxmlformats.org/officeDocument/2006/relationships" xmlns:m="http://schemas.openxmlformats.org/officeDocument/2006/math" xmlns:v="urn:schemas-microsoft-com:vml" xmlns:wp14="http://schemas.microsoft.com/office/word/2010/wordprocessingDrawing" xmlns:wp="http://schemas.openxmlformats.org/drawingml/2006/wordprocessingDrawing" xmlns:w10="urn:schemas-microsoft-com:office:word" xmlns:w="http://schemas.openxmlformats.org/wordprocessingml/2006/main" xmlns:w14="http://schemas.microsoft.com/office/word/2010/wordml" xmlns:w15="http://schemas.microsoft.com/office/word/2012/wordml" xmlns:w16cex="http://schemas.microsoft.com/office/word/2018/wordml/cex" xmlns:w16cid="http://schemas.microsoft.com/office/word/2016/wordml/cid" xmlns:w16="http://schemas.microsoft.com/office/word/2018/wordml" xmlns:w16sdtdh="http://schemas.microsoft.com/office/word/2020/wordml/sdtdatahash" xmlns:w16se="http://schemas.microsoft.com/office/word/2015/wordml/symex" xmlns:wpg="http://schemas.microsoft.com/office/word/2010/wordprocessingGroup" xmlns:wpi="http://schemas.microsoft.com/office/word/2010/wordprocessingInk" xmlns:wne="http://schemas.microsoft.com/office/word/2006/wordml" xmlns:wps="http://schemas.microsoft.com/office/word/2010/wordprocessingShape" mc:Ignorable="w14 w15 w16se w16cid w16 w16cex w16sdtdh wp14">
+<w:numbering xmlns:wpc="http://schemas.microsoft.com/office/word/2010/wordprocessingCanvas" xmlns:cx="http://schemas.microsoft.com/office/drawing/2014/chartex" xmlns:cx1="http://schemas.microsoft.com/office/drawing/2015/9/8/chartex" xmlns:cx2="http://schemas.microsoft.com/office/drawing/2015/10/21/chartex" xmlns:cx3="http://schemas.microsoft.com/office/drawing/2016/5/9/chartex" xmlns:cx4="http://schemas.microsoft.com/office/drawing/2016/5/10/chartex" xmlns:cx5="http://schemas.microsoft.com/office/drawing/2016/5/11/chartex" xmlns:cx6="http://schemas.microsoft.com/office/drawing/2016/5/12/chartex" xmlns:cx7="http://schemas.microsoft.com/office/drawing/2016/5/13/chartex" xmlns:cx8="http://schemas.microsoft.com/office/drawing/2016/5/14/chartex" xmlns:mc="http://schemas.openxmlformats.org/markup-compatibility/2006" xmlns:aink="http://schemas.microsoft.com/office/drawing/2016/ink" xmlns:am3d="http://schemas.microsoft.com/office/drawing/2017/model3d" xmlns:o="urn:schemas-microsoft-com:office:office" xmlns:oel="http://schemas.microsoft.com/office/2019/extlst" xmlns:r="http://schemas.openxmlformats.org/officeDocument/2006/relationships" xmlns:m="http://schemas.openxmlformats.org/officeDocument/2006/math" xmlns:v="urn:schemas-microsoft-com:vml" xmlns:wp14="http://schemas.microsoft.com/office/word/2010/wordprocessingDrawing" xmlns:wp="http://schemas.openxmlformats.org/drawingml/2006/wordprocessingDrawing" xmlns:w10="urn:schemas-microsoft-com:office:word" xmlns:w="http://schemas.openxmlformats.org/wordprocessingml/2006/main" xmlns:w14="http://schemas.microsoft.com/office/word/2010/wordml" xmlns:w15="http://schemas.microsoft.com/office/word/2012/wordml" xmlns:w16cex="http://schemas.microsoft.com/office/word/2018/wordml/cex" xmlns:w16cid="http://schemas.microsoft.com/office/word/2016/wordml/cid" xmlns:w16="http://schemas.microsoft.com/office/word/2018/wordml" xmlns:w16du="http://schemas.microsoft.com/office/word/2023/wordml/word16du" xmlns:w16sdtdh="http://schemas.microsoft.com/office/word/2020/wordml/sdtdatahash" xmlns:w16se="http://schemas.microsoft.com/office/word/2015/wordml/symex" xmlns:wpg="http://schemas.microsoft.com/office/word/2010/wordprocessingGroup" xmlns:wpi="http://schemas.microsoft.com/office/word/2010/wordprocessingInk" xmlns:wne="http://schemas.microsoft.com/office/word/2006/wordml" xmlns:wps="http://schemas.microsoft.com/office/word/2010/wordprocessingShape" mc:Ignorable="w14 w15 w16se w16cid w16 w16cex w16sdtdh w16du wp14">
   <w:abstractNum w:abstractNumId="0" w15:restartNumberingAfterBreak="0">
     <w:nsid w:val="00EE56BE"/>
     <w:multiLevelType w:val="hybridMultilevel"/>
@@ -3424,7 +3306,7 @@
 </file>
 
 <file path=word/styles.xml><?xml version="1.0" encoding="utf-8"?>
-<w:styles xmlns:mc="http://schemas.openxmlformats.org/markup-compatibility/2006" xmlns:r="http://schemas.openxmlformats.org/officeDocument/2006/relationships" xmlns:w="http://schemas.openxmlformats.org/wordprocessingml/2006/main" xmlns:w14="http://schemas.microsoft.com/office/word/2010/wordml" xmlns:w15="http://schemas.microsoft.com/office/word/2012/wordml" xmlns:w16cex="http://schemas.microsoft.com/office/word/2018/wordml/cex" xmlns:w16cid="http://schemas.microsoft.com/office/word/2016/wordml/cid" xmlns:w16="http://schemas.microsoft.com/office/word/2018/wordml" xmlns:w16sdtdh="http://schemas.microsoft.com/office/word/2020/wordml/sdtdatahash" xmlns:w16se="http://schemas.microsoft.com/office/word/2015/wordml/symex" mc:Ignorable="w14 w15 w16se w16cid w16 w16cex w16sdtdh">
+<w:styles xmlns:mc="http://schemas.openxmlformats.org/markup-compatibility/2006" xmlns:r="http://schemas.openxmlformats.org/officeDocument/2006/relationships" xmlns:w="http://schemas.openxmlformats.org/wordprocessingml/2006/main" xmlns:w14="http://schemas.microsoft.com/office/word/2010/wordml" xmlns:w15="http://schemas.microsoft.com/office/word/2012/wordml" xmlns:w16cex="http://schemas.microsoft.com/office/word/2018/wordml/cex" xmlns:w16cid="http://schemas.microsoft.com/office/word/2016/wordml/cid" xmlns:w16="http://schemas.microsoft.com/office/word/2018/wordml" xmlns:w16du="http://schemas.microsoft.com/office/word/2023/wordml/word16du" xmlns:w16sdtdh="http://schemas.microsoft.com/office/word/2020/wordml/sdtdatahash" xmlns:w16se="http://schemas.microsoft.com/office/word/2015/wordml/symex" mc:Ignorable="w14 w15 w16se w16cid w16 w16cex w16sdtdh w16du">
   <w:docDefaults>
     <w:rPrDefault>
       <w:rPr>

</xml_diff>